<commit_message>
Added a draft in word, some figures, etc.
Changed to word so I could do some fine-tune edits.
</commit_message>
<xml_diff>
--- a/paper/documentation and planning/20240329 Guidelines, Notes, and Outline.docx
+++ b/paper/documentation and planning/20240329 Guidelines, Notes, and Outline.docx
@@ -572,15 +572,421 @@
       </w:r>
       <w:proofErr w:type="spellEnd"/>
       <w:r>
-        <w:t xml:space="preserve">) do a fine job for </w:t>
+        <w:t xml:space="preserve">) do a fine job for superelasticity. </w:t>
+      </w:r>
+    </w:p>
+    <w:p>
+      <w:pPr>
+        <w:pStyle w:val="ListParagraph"/>
+        <w:numPr>
+          <w:ilvl w:val="1"/>
+          <w:numId w:val="5"/>
+        </w:numPr>
+      </w:pPr>
+      <w:r>
+        <w:t>What is SMA Constitutive Model Calibration?</w:t>
+      </w:r>
+    </w:p>
+    <w:p>
+      <w:pPr>
+        <w:pStyle w:val="ListParagraph"/>
+        <w:numPr>
+          <w:ilvl w:val="2"/>
+          <w:numId w:val="5"/>
+        </w:numPr>
+      </w:pPr>
+      <w:r>
+        <w:t xml:space="preserve">Mathematically, calibration minimizes error between constitutive model predictions and experimental data subject to physical constraints (e.g., conservation laws) by varying model parameters. </w:t>
+      </w:r>
+    </w:p>
+    <w:p>
+      <w:pPr>
+        <w:pStyle w:val="ListParagraph"/>
+        <w:numPr>
+          <w:ilvl w:val="1"/>
+          <w:numId w:val="5"/>
+        </w:numPr>
+      </w:pPr>
+      <w:r>
+        <w:t>Why is model calibration important?</w:t>
+      </w:r>
+    </w:p>
+    <w:p>
+      <w:pPr>
+        <w:pStyle w:val="ListParagraph"/>
+        <w:numPr>
+          <w:ilvl w:val="1"/>
+          <w:numId w:val="5"/>
+        </w:numPr>
+      </w:pPr>
+      <w:r>
+        <w:t>How have people performed model calibration in the past?</w:t>
+      </w:r>
+    </w:p>
+    <w:p>
+      <w:pPr>
+        <w:pStyle w:val="ListParagraph"/>
+        <w:numPr>
+          <w:ilvl w:val="2"/>
+          <w:numId w:val="5"/>
+        </w:numPr>
+      </w:pPr>
+      <w:r>
+        <w:t xml:space="preserve">Reference a handful of papers. </w:t>
+      </w:r>
+    </w:p>
+    <w:p>
+      <w:pPr>
+        <w:pStyle w:val="ListParagraph"/>
+        <w:numPr>
+          <w:ilvl w:val="3"/>
+          <w:numId w:val="5"/>
+        </w:numPr>
+      </w:pPr>
+      <w:r>
+        <w:t>Optimization methods</w:t>
+      </w:r>
+      <w:r>
+        <w:t xml:space="preserve"> </w:t>
+      </w:r>
+      <w:r>
+        <w:fldChar w:fldCharType="begin"/>
+      </w:r>
+      <w:r>
+        <w:instrText xml:space="preserve"> ADDIN ZOTERO_ITEM CSL_CITATION {"citationID":"kUROLN15","properties":{"formattedCitation":"[1], [2], [3], [4]","plainCitation":"[1], [2], [3], [4]","noteIndex":0},"citationItems":[{"id":3508,"uris":["http://zotero.org/users/4607708/items/NXCJALDP"],"itemData":{"id":3508,"type":"paper-conference","container-title":"Behavior and Mechanics of Multifunctional Materials and Composites 2014","page":"21–31","publisher":"SPIE","source":"Google Scholar","title":"Iterative calibration of a shape memory alloy constitutive model from 1D and 2D data using optimization methods","volume":"9058","author":[{"family":"Whitten","given":"Daniel"},{"family":"Hartl","given":"Darren"}],"issued":{"date-parts":[["2014"]]}}},{"id":1465,"uris":["http://zotero.org/users/4607708/items/VSQZ9RKB"],"itemData":{"id":1465,"type":"article-journal","container-title":"Smart Materials and Structures","DOI":"10.1088/1361-665X/aabbe8","ISSN":"0964-1726, 1361-665X","license":"All rights reserved","source":"CrossRef","title":"Coupled Behavior of Shape Memory Alloy-Based Morphing Spacecraft Radiators: Experimental Assessment and Analysis","title-short":"Coupled Behavior of Shape Memory Alloy-Based Morphing Spacecraft Radiators","URL":"http://iopscience.iop.org/article/10.1088/1361-665X/aabbe8","author":[{"family":"Bertagne","given":"Christopher"},{"family":"Walgren","given":"Patrick"},{"family":"Erickson","given":"Lisa"},{"family":"Sheth","given":"Rubik"},{"family":"Whitcomb","given":"John"},{"family":"Hartl","given":"Darren J"}],"accessed":{"date-parts":[["2018",4,18]]},"issued":{"date-parts":[["2018",4,5]]}}},{"id":33,"uris":["http://zotero.org/users/4607708/items/GB5WUIMT"],"itemData":{"id":33,"type":"article-journal","abstract":"Future crewed deep space missions will require thermal control systems that can accommodate larger fluctuations in temperature and heat rejection loads than current designs. To maintain the crew cabin at habitable temperatures throughout the entire mission profile, radiators will be required to exhibit turndown ratios (defined as the ratio between the maximum and minimum heat rejection rates) as high as 12:1. Potential solutions to increase radiator turndown ratios include designs that vary the heat rejection rate by changing shape, hence changing the rate of radiation to space. Shape memory alloys exhibit thermally driven phase transformations and thus can be used for both the control and actuation of such a morphing radiator with a single active structural component that transduces thermal energy into motion. This work focuses on designing a high-performance composite radiator panel and investigating the behavior of various SMA actuators in this application. Three designs were fabricated and subsequently tested in a relevant thermal vacuum environment; all three exhibited repeatable morphing behavior, and it is shown through validated computational analysis that the morphing radiator concept can achieve a turndown ratio of 27:1 with a number of simple configuration changes.","container-title":"Shape Memory and Superelasticity","DOI":"10.1007/s40830-018-0147-2","ISSN":"2199-384X, 2199-3858","journalAbbreviation":"Shap. Mem. Superelasticity","language":"en","page":"1-10","source":"link.springer.com","title":"Development and Testing of a Shape Memory Alloy-Driven Composite Morphing Radiator","author":[{"family":"Walgren","given":"P."},{"family":"Bertagne","given":"C."},{"family":"Wescott","given":"M."},{"family":"Benafan","given":"O."},{"family":"Erickson","given":"L."},{"family":"Whitcomb","given":"J."},{"family":"Hartl","given":"D."}],"issued":{"date-parts":[["2018",1,16]]}}},{"id":3529,"uris":["http://zotero.org/users/4607708/items/MGWQXKTY"],"itemData":{"id":3529,"type":"article-journal","abstract":"Efforts to create efficient and lighter aeronautical structures are defining morphing systems especially those associated with smart materials. In this regard, three simple mechanisms using shape memory alloy (SMA) wires are investigated to generate torque that could be used for flap actuation. The devices consist of an SMA wire biased by a linear spring in the following configurations: concurrent, collinear, and in parallel attached to a pulley. The design of such mechanisms are modeled, optimized, and experimentally verified. The model for the flap consists of two rigid bodies, one fixed and the other rotating, with a single actuator connected to each body. Aerodynamic loading and heat transfer analysis are also considered. The model utilizes the thermomechanical properties for an SMA wire experimentally characterized via improved inverse problem techniques. A multiobjective genetic optimization is implemented to find designs for the three configurations that minimize power consumption and maximize flap deflection magnitude. Overall, as design complexity (i.e., number of degrees of freedom) increases, the power to achieve a certain flap deflection decreases. The maximum deflection for all three mechanisms is sufficient for typical aircraft operations. Finally, numerical results were verified via an experimental apparatus, where similar performance to the model was achieved.","container-title":"Aerospace Science and Technology","DOI":"10.1016/j.ast.2018.02.010","ISSN":"1270-9638","journalAbbreviation":"Aerospace Science and Technology","page":"155-163","source":"ScienceDirect","title":"Shape memory alloy-based mechanism for aeronautical application: Theory, optimization and experiment","title-short":"Shape memory alloy-based mechanism for aeronautical application","volume":"76","author":[{"family":"Leal","given":"Pedro B. C."},{"family":"Savi","given":"Marcelo A."}],"issued":{"date-parts":[["2018",5,1]]}}}],"schema":"https://github.com/citation-style-language/schema/raw/master/csl-citation.json"} </w:instrText>
+      </w:r>
+      <w:r>
+        <w:fldChar w:fldCharType="separate"/>
+      </w:r>
+      <w:r>
+        <w:rPr>
+          <w:rFonts w:ascii="Calibri" w:hAnsi="Calibri" w:cs="Calibri"/>
+        </w:rPr>
+        <w:t>[1], [2], [3], [4]</w:t>
+      </w:r>
+      <w:r>
+        <w:fldChar w:fldCharType="end"/>
+      </w:r>
+    </w:p>
+    <w:p>
+      <w:pPr>
+        <w:pStyle w:val="ListParagraph"/>
+        <w:numPr>
+          <w:ilvl w:val="3"/>
+          <w:numId w:val="5"/>
+        </w:numPr>
+      </w:pPr>
+      <w:r>
+        <w:t xml:space="preserve">Analytical methods </w:t>
+      </w:r>
+      <w:r>
+        <w:fldChar w:fldCharType="begin"/>
+      </w:r>
+      <w:r>
+        <w:instrText xml:space="preserve"> ADDIN ZOTERO_ITEM CSL_CITATION {"citationID":"8tdWSPcV","properties":{"formattedCitation":"[5], [6]","plainCitation":"[5], [6]","noteIndex":0},"citationItems":[{"id":3510,"uris":["http://zotero.org/users/4607708/items/NXLY3SNI"],"itemData":{"id":3510,"type":"article-journal","abstract":"In this work, we briefly review the one-dimensional version of a well-known phenomenological shape memory alloy (SMA) constitutive model able to represent the main macroscopic SMA macroscopic behaviors (i.e., superelasticity and shape-memory effect). We then show how to identify the needed parameters from experimental results and, in particular, from strain-temperature tests. We finally use the obtained material parameters to test the prediction properties of the model, comparing numerical results with some experiments (different from those used for the identification), and we discuss model capabilities and further required enhancements.","container-title":"Journal of Materials Engineering and Performance","DOI":"10.1007/s11665-009-9409-7","ISSN":"1544-1024","issue":"5","journalAbbreviation":"J. of Materi Eng and Perform","language":"en","page":"649-654","source":"Springer Link","title":"SMA Numerical Modeling Versus Experimental Results: Parameter Identification and Model Prediction Capabilities","title-short":"SMA Numerical Modeling Versus Experimental Results","volume":"18","author":[{"family":"Auricchio","given":"Ferdinando"},{"family":"Coda","given":"Alberto"},{"family":"Reali","given":"Alessandro"},{"family":"Urbano","given":"Marco"}],"issued":{"date-parts":[["2009",8,1]]}}},{"id":181,"uris":["http://zotero.org/users/4607708/items/I5S97HTS"],"itemData":{"id":181,"type":"chapter","container-title":"Shape Memory Alloys: Modeling and Engineering Applications","event-place":"New York","publisher":"Springer-Verlag","publisher-place":"New York","title":"Thermomechanical Characterization of Shape Memory Alloy Materials","author":[{"family":"Hartl","given":"D.J."},{"family":"Lagoudas","given":"D.C."}],"editor":[{"family":"Lagoudas","given":"D.C."}],"issued":{"date-parts":[["2008"]]}}}],"schema":"https://github.com/citation-style-language/schema/raw/master/csl-citation.json"} </w:instrText>
+      </w:r>
+      <w:r>
+        <w:fldChar w:fldCharType="separate"/>
+      </w:r>
+      <w:r>
+        <w:rPr>
+          <w:rFonts w:ascii="Calibri" w:hAnsi="Calibri" w:cs="Calibri"/>
+        </w:rPr>
+        <w:t>[5], [6]</w:t>
+      </w:r>
+      <w:r>
+        <w:fldChar w:fldCharType="end"/>
+      </w:r>
+    </w:p>
+    <w:p>
+      <w:pPr>
+        <w:pStyle w:val="ListParagraph"/>
+        <w:numPr>
+          <w:ilvl w:val="3"/>
+          <w:numId w:val="5"/>
+        </w:numPr>
+      </w:pPr>
+      <w:r>
+        <w:t>“Shoot from the hip methods” (e.g., underreported procedures)</w:t>
+      </w:r>
+    </w:p>
+    <w:p>
+      <w:pPr>
+        <w:pStyle w:val="ListParagraph"/>
+        <w:numPr>
+          <w:ilvl w:val="4"/>
+          <w:numId w:val="5"/>
+        </w:numPr>
+      </w:pPr>
+      <w:r>
+        <w:t xml:space="preserve">References: </w:t>
+      </w:r>
+      <w:r>
+        <w:fldChar w:fldCharType="begin"/>
+      </w:r>
+      <w:r>
+        <w:instrText xml:space="preserve"> ADDIN ZOTERO_ITEM CSL_CITATION {"citationID":"Fm5j9G5A","properties":{"formattedCitation":"[7], [8]","plainCitation":"[7], [8]","noteIndex":0},"citationItems":[{"id":613,"uris":["http://zotero.org/users/4607708/items/5TUEX8JK"],"itemData":{"id":613,"type":"article-journal","container-title":"Proceedings of SPIE, Smart Structures and Materials: Active Materials: Behavior and Mechanics, San Diego, CA, 9–13 March 2008","journalAbbreviation":"Proceedings of SPIE, Smart Structures and Materials: Active Materials: Behavior and Mechanics, San Diego, CA, 9–13 March 2008","page":"1–12","title":"Experimentally Validated Numerical Analysis of Aerostructures Incorporating Shape Memory Alloys","volume":"6929","author":[{"family":"Hartl","given":"D."},{"family":"Mooney","given":"J."},{"family":"Lagoudas","given":"D."},{"family":"Calkins","given":"F."},{"family":"Mabe","given":"J."}],"issued":{"date-parts":[["2008"]]}}},{"id":3527,"uris":["http://zotero.org/users/4607708/items/BARC7EG8"],"itemData":{"id":3527,"type":"paper-conference","container-title":"Industrial and Commercial Applications of Smart Structures Technologies 2010","page":"193–204","publisher":"SPIE","source":"Google Scholar","title":"Characterization of varied geometry shape memory alloy beams","URL":"https://www.spiedigitallibrary.org/conference-proceedings-of-spie/7645/76450U/Characterization-of-varied-geometry-shape-memory-alloy-beams/10.1117/12.847635.short","volume":"7645","author":[{"family":"Gravatt","given":"Lynn M."},{"family":"Mabe","given":"James H."},{"family":"Calkins","given":"Frederick T."},{"family":"Hartl","given":"Darren J."}],"accessed":{"date-parts":[["2023",9,23]]},"issued":{"date-parts":[["2010"]]}}}],"schema":"https://github.com/citation-style-language/schema/raw/master/csl-citation.json"} </w:instrText>
+      </w:r>
+      <w:r>
+        <w:fldChar w:fldCharType="separate"/>
+      </w:r>
+      <w:r>
+        <w:rPr>
+          <w:rFonts w:ascii="Calibri" w:hAnsi="Calibri" w:cs="Calibri"/>
+        </w:rPr>
+        <w:t>[7], [8]</w:t>
+      </w:r>
+      <w:r>
+        <w:fldChar w:fldCharType="end"/>
+      </w:r>
+    </w:p>
+    <w:p>
+      <w:pPr>
+        <w:pStyle w:val="ListParagraph"/>
+        <w:numPr>
+          <w:ilvl w:val="1"/>
+          <w:numId w:val="5"/>
+        </w:numPr>
+      </w:pPr>
+      <w:r>
+        <w:t>What are the drawbacks of these methods?</w:t>
+      </w:r>
+    </w:p>
+    <w:p>
+      <w:pPr>
+        <w:pStyle w:val="ListParagraph"/>
+        <w:numPr>
+          <w:ilvl w:val="2"/>
+          <w:numId w:val="5"/>
+        </w:numPr>
+      </w:pPr>
+      <w:r>
+        <w:t>Large amount of tuning required -&gt; leads to difficulties reproducing</w:t>
+      </w:r>
+    </w:p>
+    <w:p>
+      <w:pPr>
+        <w:pStyle w:val="ListParagraph"/>
+        <w:numPr>
+          <w:ilvl w:val="2"/>
+          <w:numId w:val="5"/>
+        </w:numPr>
+      </w:pPr>
+      <w:r>
+        <w:t>Large amount of tribal knowledge (“one skilled in the art”)</w:t>
+      </w:r>
+    </w:p>
+    <w:p>
+      <w:pPr>
+        <w:pStyle w:val="ListParagraph"/>
+        <w:numPr>
+          <w:ilvl w:val="2"/>
+          <w:numId w:val="5"/>
+        </w:numPr>
+      </w:pPr>
+      <w:r>
+        <w:t xml:space="preserve">No </w:t>
+      </w:r>
+      <w:proofErr w:type="gramStart"/>
+      <w:r>
+        <w:t>open source</w:t>
+      </w:r>
+      <w:proofErr w:type="gramEnd"/>
+      <w:r>
+        <w:t xml:space="preserve"> methods exist in literature</w:t>
+      </w:r>
+    </w:p>
+    <w:p>
+      <w:pPr>
+        <w:pStyle w:val="ListParagraph"/>
+        <w:numPr>
+          <w:ilvl w:val="3"/>
+          <w:numId w:val="5"/>
+        </w:numPr>
+      </w:pPr>
+      <w:r>
+        <w:t xml:space="preserve">Cite NASA’s tools that exist for property extraction/databasing. </w:t>
+      </w:r>
+    </w:p>
+    <w:p>
+      <w:pPr>
+        <w:pStyle w:val="ListParagraph"/>
+        <w:numPr>
+          <w:ilvl w:val="4"/>
+          <w:numId w:val="5"/>
+        </w:numPr>
+      </w:pPr>
+      <w:r>
+        <w:t xml:space="preserve">ASMADA: Automated extraction of ASTM standard properties </w:t>
+      </w:r>
+      <w:r>
+        <w:fldChar w:fldCharType="begin"/>
+      </w:r>
+      <w:r>
+        <w:instrText xml:space="preserve"> ADDIN ZOTERO_ITEM CSL_CITATION {"citationID":"HaBqpP5p","properties":{"formattedCitation":"[9]","plainCitation":"[9]","noteIndex":0},"citationItems":[{"id":3532,"uris":["http://zotero.org/users/4607708/items/SSMG5P63"],"itemData":{"id":3532,"type":"article-journal","container-title":"Smart Materials and Structures","issue":"12","note":"publisher: IOP Publishing","page":"125003","source":"Google Scholar","title":"ASMADA—A tool for automatic analysis of shape memory alloy thermal cycling data under constant stress","volume":"30","author":[{"family":"Kuner","given":"Matthew C."},{"family":"Karakalas","given":"Anargyros A."},{"family":"Lagoudas","given":"Dimitris C."}],"issued":{"date-parts":[["2021"]]}}}],"schema":"https://github.com/citation-style-language/schema/raw/master/csl-citation.json"} </w:instrText>
+      </w:r>
+      <w:r>
+        <w:fldChar w:fldCharType="separate"/>
+      </w:r>
+      <w:r>
+        <w:rPr>
+          <w:rFonts w:ascii="Calibri" w:hAnsi="Calibri" w:cs="Calibri"/>
+        </w:rPr>
+        <w:t>[9]</w:t>
+      </w:r>
+      <w:r>
+        <w:fldChar w:fldCharType="end"/>
+      </w:r>
+    </w:p>
+    <w:p>
+      <w:pPr>
+        <w:pStyle w:val="ListParagraph"/>
+        <w:numPr>
+          <w:ilvl w:val="4"/>
+          <w:numId w:val="5"/>
+        </w:numPr>
+      </w:pPr>
+      <w:r>
+        <w:t>SM2ART:</w:t>
+      </w:r>
+      <w:r>
+        <w:t xml:space="preserve"> Graphical interpretation of the relationship from composition, processing, and properties. </w:t>
+      </w:r>
+      <w:r>
+        <w:fldChar w:fldCharType="begin"/>
+      </w:r>
+      <w:r>
+        <w:instrText xml:space="preserve"> ADDIN ZOTERO_ITEM CSL_CITATION {"citationID":"W0W8pcWS","properties":{"formattedCitation":"[10], [11]","plainCitation":"[10], [11]","noteIndex":0},"citationItems":[{"id":3517,"uris":["http://zotero.org/users/4607708/items/K8KM9PEE"],"itemData":{"id":3517,"type":"article-journal","abstract":"Typically, the first step in alloy selection and material production is to use handbooks, databases, or other materials guides to down-select to a specific composition and processing method for the desired application. This is true for conventional materials, such as steels, aluminums, and polymers, but until recently, no similar data source existed for shape memory materials (SMMs). There is no shortage of information in the SMM field; with over 90 years of research in the form of peer-reviewed articles, papers, and published data from companies; however, these data have not been accessible in a single location. This has posed many difficulties for the research and development of SMMs and has caused the field to move slowly. To remedy this, a web-based comprehensive repository known as the Shape Memory Materials Analysis and Research Tool (SM2ART) database has been developed. SM2ART provides unrestricted access to data from thousands of peer-reviewed articles and published data. These data are organized in a 2D and 3D visualization platform and provides viewers insight into shape memory alloys (SMAs), superelastic alloys, magnetic alloys, shape memory polymers (SMPs), and shape memory ceramics (SMCs). The work presented here provides a summary of the data available within the SM2ART database.","container-title":"Shape Memory and Superelasticity","DOI":"10.1007/s40830-023-00457-7","ISSN":"2199-3858","journalAbbreviation":"Shap. Mem. Superelasticity","language":"en","source":"Springer Link","title":"Shape Memory Materials Analysis and Research Tool (SM2ART): Finding Data Anomalies and Trends","title-short":"Shape Memory Materials Analysis and Research Tool (SM2ART)","URL":"https://doi.org/10.1007/s40830-023-00457-7","author":[{"family":"Caltagirone","given":"P. E."},{"family":"Benafan","given":"O."}],"accessed":{"date-parts":[["2023",9,22]]},"issued":{"date-parts":[["2023",7,25]]}}},{"id":3519,"uris":["http://zotero.org/users/4607708/items/NYIMMF5V"],"itemData":{"id":3519,"type":"article-journal","abstract":"A database tool is developed for archiving and exploring shape memory materials including shape memory alloys (SMAs), superelastic alloys, magnetic SMAs, shape memory polymers, and shape memory ceramics. Over 750 000 data points and their pedigree metadata are extracted and stored into records. Data are handled via a graphical user interface running in a web application. The tool provides interactive menus for the selection of material types, properties, and filters, culminating with a visualization panel. Data are displayed in three forms, consisting of pie charts, 2D scatter plots, and ternary diagrams, all of which provide unique information pertinent to the materials and properties being explored. This database tool is a major stepping stone toward building an information system where an entire continuum of material novices to experts can have an infrastructure to explore and discover these multifunctional materials.","container-title":"Advanced Engineering Materials","DOI":"10.1002/adem.201901370","ISSN":"1527-2648","issue":"7","language":"en","license":"© 2020 WILEY-VCH Verlag GmbH &amp; Co. KGaA, Weinheim","note":"_eprint: https://onlinelibrary.wiley.com/doi/pdf/10.1002/adem.201901370","page":"1901370","source":"Wiley Online Library","title":"Shape Memory Materials Database Tool—A Compendium of Functional Data for Shape Memory Materials","volume":"22","author":[{"family":"Benafan","given":"Othmane"},{"family":"Bigelow","given":"Glen S."},{"family":"Young","given":"Avery W."}],"issued":{"date-parts":[["2020"]]}}}],"schema":"https://github.com/citation-style-language/schema/raw/master/csl-citation.json"} </w:instrText>
+      </w:r>
+      <w:r>
+        <w:fldChar w:fldCharType="separate"/>
+      </w:r>
+      <w:r>
+        <w:rPr>
+          <w:rFonts w:ascii="Calibri" w:hAnsi="Calibri" w:cs="Calibri"/>
+        </w:rPr>
+        <w:t>[10], [11]</w:t>
+      </w:r>
+      <w:r>
+        <w:fldChar w:fldCharType="end"/>
+      </w:r>
+    </w:p>
+    <w:p>
+      <w:pPr>
+        <w:pStyle w:val="ListParagraph"/>
+        <w:numPr>
+          <w:ilvl w:val="4"/>
+          <w:numId w:val="5"/>
+        </w:numPr>
+      </w:pPr>
+      <w:r>
+        <w:t>Other calibration GUIs:</w:t>
+      </w:r>
+    </w:p>
+    <w:p>
+      <w:pPr>
+        <w:pStyle w:val="ListParagraph"/>
+        <w:numPr>
+          <w:ilvl w:val="5"/>
+          <w:numId w:val="5"/>
+        </w:numPr>
+      </w:pPr>
+      <w:r>
+        <w:t xml:space="preserve">COMPARE (Constitutive Material </w:t>
       </w:r>
       <w:proofErr w:type="spellStart"/>
       <w:r>
-        <w:t>superelasticity</w:t>
+        <w:t>PARameter</w:t>
       </w:r>
       <w:proofErr w:type="spellEnd"/>
       <w:r>
-        <w:t xml:space="preserve">. </w:t>
+        <w:t xml:space="preserve"> Estimator) – </w:t>
+      </w:r>
+      <w:proofErr w:type="spellStart"/>
+      <w:r>
+        <w:t>Viscoplasticity</w:t>
+      </w:r>
+      <w:proofErr w:type="spellEnd"/>
+      <w:r>
+        <w:t xml:space="preserve"> </w:t>
+      </w:r>
+      <w:r>
+        <w:fldChar w:fldCharType="begin"/>
+      </w:r>
+      <w:r>
+        <w:instrText xml:space="preserve"> ADDIN ZOTERO_ITEM CSL_CITATION {"citationID":"O87Drsji","properties":{"formattedCitation":"[12]","plainCitation":"[12]","noteIndex":0},"citationItems":[{"id":3535,"uris":["http://zotero.org/users/4607708/items/B3ZTWXRH"],"itemData":{"id":3535,"type":"article-journal","abstract":"The development of an overall strategy to estimate the material parameters for a class of viscoplastic material models is presented. The procedure is automated through the integrated software COMPARE (COnstitutive Material PARameter Estimator) that enables the determination of an ‘optimum’ set of material parameters by minimizing the errors between the experimental test data and the model's predicted response. The core ingredients of COMPARE are (i) primal analysis, which utilizes a finite element-based solution scheme, (ii) sensitivity analysis utilizing a direct-differentiation approach for the material response sensitivities, and (iii) a gradient-based optimization technique of an error/cost function. Now that the COMPARE core code has reached a level of maturity, a graphical user interface (GUI) was deemed necessary. Without such an interface, use of COMPARE was previously restricted to very experienced users with the additional cumbersome, and sometimes tedious, task of preparing the required input files manually. The complexity of the input containing massive amounts of data has previously placed severe limitations on the use of such optimization procedures by the general engineering community. By using C++ and the Microsoft Foundation Classes to develop a GUI, it is believed that an advanced code such as COMPARE can now make the transition to general usability in an engineering environment.","container-title":"Advances in Engineering Software","DOI":"10.1016/j.advengsoft.2004.03.010","ISSN":"0965-9978","issue":"6","journalAbbreviation":"Advances in Engineering Software","page":"383-398","source":"ScienceDirect","title":"Interactive software for material parameter characterization of advanced engineering constitutive models","volume":"35","author":[{"family":"Saleeb","given":"A. F."},{"family":"Marks","given":"J. R."},{"family":"Wilt","given":"T. E."},{"family":"Arnold","given":"S. M."}],"issued":{"date-parts":[["2004",6,1]]}}}],"schema":"https://github.com/citation-style-language/schema/raw/master/csl-citation.json"} </w:instrText>
+      </w:r>
+      <w:r>
+        <w:fldChar w:fldCharType="separate"/>
+      </w:r>
+      <w:r>
+        <w:rPr>
+          <w:rFonts w:ascii="Calibri" w:hAnsi="Calibri" w:cs="Calibri"/>
+        </w:rPr>
+        <w:t>[12]</w:t>
+      </w:r>
+      <w:r>
+        <w:fldChar w:fldCharType="end"/>
+      </w:r>
+    </w:p>
+    <w:p>
+      <w:pPr>
+        <w:pStyle w:val="ListParagraph"/>
+        <w:numPr>
+          <w:ilvl w:val="6"/>
+          <w:numId w:val="5"/>
+        </w:numPr>
+      </w:pPr>
+      <w:r>
+        <w:t>Developed by NASA Glenn</w:t>
+      </w:r>
+    </w:p>
+    <w:p>
+      <w:pPr>
+        <w:pStyle w:val="ListParagraph"/>
+        <w:numPr>
+          <w:ilvl w:val="5"/>
+          <w:numId w:val="5"/>
+        </w:numPr>
+      </w:pPr>
+      <w:r>
+        <w:t>Abaqus’ material calibration toolset</w:t>
+      </w:r>
+    </w:p>
+    <w:p>
+      <w:pPr>
+        <w:pStyle w:val="ListParagraph"/>
+        <w:numPr>
+          <w:ilvl w:val="6"/>
+          <w:numId w:val="5"/>
+        </w:numPr>
+      </w:pPr>
+      <w:r>
+        <w:t>Works for Superelastic SMAs</w:t>
+      </w:r>
+    </w:p>
+    <w:p>
+      <w:pPr>
+        <w:pStyle w:val="ListParagraph"/>
+        <w:numPr>
+          <w:ilvl w:val="6"/>
+          <w:numId w:val="5"/>
+        </w:numPr>
+      </w:pPr>
+      <w:r>
+        <w:t>Need citation.</w:t>
+      </w:r>
+    </w:p>
+    <w:p>
+      <w:pPr>
+        <w:pStyle w:val="ListParagraph"/>
+        <w:numPr>
+          <w:ilvl w:val="3"/>
+          <w:numId w:val="5"/>
+        </w:numPr>
+      </w:pPr>
+      <w:r>
+        <w:t xml:space="preserve">Maybe a figure here showing the development process and how our tool fills a missing link? Idk we’re somewhat figure-light right now. </w:t>
       </w:r>
     </w:p>
     <w:p>
@@ -592,7 +998,7 @@
         </w:numPr>
       </w:pPr>
       <w:r>
-        <w:t>What is SMA Constitutive Model Calibration?</w:t>
+        <w:t>Thesis statement</w:t>
       </w:r>
     </w:p>
     <w:p>
@@ -604,31 +1010,33 @@
         </w:numPr>
       </w:pPr>
       <w:r>
-        <w:t xml:space="preserve">Mathematically, calibration minimizes error between constitutive model predictions and experimental data subject to physical constraints (e.g., conservation laws) by varying model parameters. </w:t>
-      </w:r>
-    </w:p>
-    <w:p>
-      <w:pPr>
-        <w:pStyle w:val="ListParagraph"/>
-        <w:numPr>
-          <w:ilvl w:val="1"/>
-          <w:numId w:val="5"/>
-        </w:numPr>
-      </w:pPr>
-      <w:r>
-        <w:t>Why is model calibration important?</w:t>
-      </w:r>
-    </w:p>
-    <w:p>
-      <w:pPr>
-        <w:pStyle w:val="ListParagraph"/>
-        <w:numPr>
-          <w:ilvl w:val="1"/>
-          <w:numId w:val="5"/>
-        </w:numPr>
-      </w:pPr>
-      <w:r>
-        <w:t>How have people performed model calibration in the past?</w:t>
+        <w:t xml:space="preserve">This work provides a vital link between materials scientist and SMA design engineer that has previously been accomplished by custom in-house tools and </w:t>
+      </w:r>
+      <w:commentRangeStart w:id="1"/>
+      <w:r>
+        <w:t>large amounts of tribal knowledge</w:t>
+      </w:r>
+      <w:commentRangeEnd w:id="1"/>
+      <w:r>
+        <w:rPr>
+          <w:rStyle w:val="CommentReference"/>
+        </w:rPr>
+        <w:commentReference w:id="1"/>
+      </w:r>
+    </w:p>
+    <w:p>
+      <w:pPr>
+        <w:pStyle w:val="ListParagraph"/>
+        <w:numPr>
+          <w:ilvl w:val="3"/>
+          <w:numId w:val="5"/>
+        </w:numPr>
+      </w:pPr>
+      <w:r>
+        <w:t xml:space="preserve">The link between </w:t>
+      </w:r>
+      <w:r>
+        <w:t xml:space="preserve">composition, processing, and properties is well studied </w:t>
       </w:r>
     </w:p>
     <w:p>
@@ -640,454 +1048,15 @@
         </w:numPr>
       </w:pPr>
       <w:r>
-        <w:t xml:space="preserve">Reference a handful of papers. </w:t>
-      </w:r>
-    </w:p>
-    <w:p>
-      <w:pPr>
-        <w:pStyle w:val="ListParagraph"/>
-        <w:numPr>
-          <w:ilvl w:val="3"/>
-          <w:numId w:val="5"/>
-        </w:numPr>
-      </w:pPr>
-      <w:r>
-        <w:t>Optimization methods</w:t>
-      </w:r>
-      <w:r>
-        <w:t xml:space="preserve"> </w:t>
-      </w:r>
-      <w:r>
-        <w:fldChar w:fldCharType="begin"/>
-      </w:r>
-      <w:r>
-        <w:instrText xml:space="preserve"> ADDIN ZOTERO_ITEM CSL_CITATION {"citationID":"kUROLN15","properties":{"formattedCitation":"[1]\\uc0\\u8211{}[4]","plainCitation":"[1]–[4]","noteIndex":0},"citationItems":[{"id":3508,"uris":["http://zotero.org/users/4607708/items/NXCJALDP"],"itemData":{"id":3508,"type":"paper-conference","container-title":"Behavior and Mechanics of Multifunctional Materials and Composites 2014","page":"21–31","publisher":"SPIE","source":"Google Scholar","title":"Iterative calibration of a shape memory alloy constitutive model from 1D and 2D data using optimization methods","volume":"9058","author":[{"family":"Whitten","given":"Daniel"},{"family":"Hartl","given":"Darren"}],"issued":{"date-parts":[["2014"]]}}},{"id":1465,"uris":["http://zotero.org/users/4607708/items/VSQZ9RKB"],"itemData":{"id":1465,"type":"article-journal","container-title":"Smart Materials and Structures","DOI":"10.1088/1361-665X/aabbe8","ISSN":"0964-1726, 1361-665X","license":"All rights reserved","source":"CrossRef","title":"Coupled Behavior of Shape Memory Alloy-Based Morphing Spacecraft Radiators: Experimental Assessment and Analysis","title-short":"Coupled Behavior of Shape Memory Alloy-Based Morphing Spacecraft Radiators","URL":"http://iopscience.iop.org/article/10.1088/1361-665X/aabbe8","author":[{"family":"Bertagne","given":"Christopher"},{"family":"Walgren","given":"Patrick"},{"family":"Erickson","given":"Lisa"},{"family":"Sheth","given":"Rubik"},{"family":"Whitcomb","given":"John"},{"family":"Hartl","given":"Darren J"}],"accessed":{"date-parts":[["2018",4,18]]},"issued":{"date-parts":[["2018",4,5]]}}},{"id":33,"uris":["http://zotero.org/users/4607708/items/GB5WUIMT"],"itemData":{"id":33,"type":"article-journal","abstract":"Future crewed deep space missions will require thermal control systems that can accommodate larger fluctuations in temperature and heat rejection loads than current designs. To maintain the crew cabin at habitable temperatures throughout the entire mission profile, radiators will be required to exhibit turndown ratios (defined as the ratio between the maximum and minimum heat rejection rates) as high as 12:1. Potential solutions to increase radiator turndown ratios include designs that vary the heat rejection rate by changing shape, hence changing the rate of radiation to space. Shape memory alloys exhibit thermally driven phase transformations and thus can be used for both the control and actuation of such a morphing radiator with a single active structural component that transduces thermal energy into motion. This work focuses on designing a high-performance composite radiator panel and investigating the behavior of various SMA actuators in this application. Three designs were fabricated and subsequently tested in a relevant thermal vacuum environment; all three exhibited repeatable morphing behavior, and it is shown through validated computational analysis that the morphing radiator concept can achieve a turndown ratio of 27:1 with a number of simple configuration changes.","container-title":"Shape Memory and Superelasticity","DOI":"10.1007/s40830-018-0147-2","ISSN":"2199-384X, 2199-3858","journalAbbreviation":"Shap. Mem. Superelasticity","language":"en","page":"1-10","source":"link.springer.com","title":"Development and Testing of a Shape Memory Alloy-Driven Composite Morphing Radiator","author":[{"family":"Walgren","given":"P."},{"family":"Bertagne","given":"C."},{"family":"Wescott","given":"M."},{"family":"Benafan","given":"O."},{"family":"Erickson","given":"L."},{"family":"Whitcomb","given":"J."},{"family":"Hartl","given":"D."}],"issued":{"date-parts":[["2018",1,16]]}}},{"id":3529,"uris":["http://zotero.org/users/4607708/items/MGWQXKTY"],"itemData":{"id":3529,"type":"article-journal","abstract":"Efforts to create efficient and lighter aeronautical structures are defining morphing systems especially those associated with smart materials. In this regard, three simple mechanisms using shape memory alloy (SMA) wires are investigated to generate torque that could be used for flap actuation. The devices consist of an SMA wire biased by a linear spring in the following configurations: concurrent, collinear, and in parallel attached to a pulley. The design of such mechanisms are modeled, optimized, and experimentally verified. The model for the flap consists of two rigid bodies, one fixed and the other rotating, with a single actuator connected to each body. Aerodynamic loading and heat transfer analysis are also considered. The model utilizes the thermomechanical properties for an SMA wire experimentally characterized via improved inverse problem techniques. A multiobjective genetic optimization is implemented to find designs for the three configurations that minimize power consumption and maximize flap deflection magnitude. Overall, as design complexity (i.e., number of degrees of freedom) increases, the power to achieve a certain flap deflection decreases. The maximum deflection for all three mechanisms is sufficient for typical aircraft operations. Finally, numerical results were verified via an experimental apparatus, where similar performance to the model was achieved.","container-title":"Aerospace Science and Technology","DOI":"10.1016/j.ast.2018.02.010","ISSN":"1270-9638","journalAbbreviation":"Aerospace Science and Technology","page":"155-163","source":"ScienceDirect","title":"Shape memory alloy-based mechanism for aeronautical application: Theory, optimization and experiment","title-short":"Shape memory alloy-based mechanism for aeronautical application","volume":"76","author":[{"family":"Leal","given":"Pedro B. C."},{"family":"Savi","given":"Marcelo A."}],"issued":{"date-parts":[["2018",5,1]]}}}],"schema":"https://github.com/citation-style-language/schema/raw/master/csl-citation.json"} </w:instrText>
-      </w:r>
-      <w:r>
-        <w:fldChar w:fldCharType="separate"/>
-      </w:r>
-      <w:r>
-        <w:rPr>
-          <w:rFonts w:ascii="Calibri" w:hAnsi="Calibri" w:cs="Calibri"/>
-          <w:kern w:val="0"/>
-          <w:szCs w:val="24"/>
-        </w:rPr>
-        <w:t>[1]–[4]</w:t>
-      </w:r>
-      <w:r>
-        <w:fldChar w:fldCharType="end"/>
-      </w:r>
-    </w:p>
-    <w:p>
-      <w:pPr>
-        <w:pStyle w:val="ListParagraph"/>
-        <w:numPr>
-          <w:ilvl w:val="3"/>
-          <w:numId w:val="5"/>
-        </w:numPr>
-      </w:pPr>
-      <w:r>
-        <w:t xml:space="preserve">Analytical methods </w:t>
-      </w:r>
-      <w:r>
-        <w:fldChar w:fldCharType="begin"/>
-      </w:r>
-      <w:r>
-        <w:instrText xml:space="preserve"> ADDIN ZOTERO_ITEM CSL_CITATION {"citationID":"8tdWSPcV","properties":{"formattedCitation":"[5], [6]","plainCitation":"[5], [6]","noteIndex":0},"citationItems":[{"id":3510,"uris":["http://zotero.org/users/4607708/items/NXLY3SNI"],"itemData":{"id":3510,"type":"article-journal","abstract":"In this work, we briefly review the one-dimensional version of a well-known phenomenological shape memory alloy (SMA) constitutive model able to represent the main macroscopic SMA macroscopic behaviors (i.e., superelasticity and shape-memory effect). We then show how to identify the needed parameters from experimental results and, in particular, from strain-temperature tests. We finally use the obtained material parameters to test the prediction properties of the model, comparing numerical results with some experiments (different from those used for the identification), and we discuss model capabilities and further required enhancements.","container-title":"Journal of Materials Engineering and Performance","DOI":"10.1007/s11665-009-9409-7","ISSN":"1544-1024","issue":"5","journalAbbreviation":"J. of Materi Eng and Perform","language":"en","page":"649-654","source":"Springer Link","title":"SMA Numerical Modeling Versus Experimental Results: Parameter Identification and Model Prediction Capabilities","title-short":"SMA Numerical Modeling Versus Experimental Results","volume":"18","author":[{"family":"Auricchio","given":"Ferdinando"},{"family":"Coda","given":"Alberto"},{"family":"Reali","given":"Alessandro"},{"family":"Urbano","given":"Marco"}],"issued":{"date-parts":[["2009",8,1]]}}},{"id":181,"uris":["http://zotero.org/users/4607708/items/I5S97HTS"],"itemData":{"id":181,"type":"chapter","container-title":"Shape Memory Alloys: Modeling and Engineering Applications","event-place":"New York","publisher":"Springer-Verlag","publisher-place":"New York","title":"Thermomechanical Characterization of Shape Memory Alloy Materials","author":[{"family":"Hartl","given":"D.J."},{"family":"Lagoudas","given":"D.C."}],"editor":[{"family":"Lagoudas","given":"D.C."}],"issued":{"date-parts":[["2008"]]}}}],"schema":"https://github.com/citation-style-language/schema/raw/master/csl-citation.json"} </w:instrText>
-      </w:r>
-      <w:r>
-        <w:fldChar w:fldCharType="separate"/>
-      </w:r>
-      <w:r>
-        <w:rPr>
-          <w:rFonts w:ascii="Calibri" w:hAnsi="Calibri" w:cs="Calibri"/>
-        </w:rPr>
-        <w:t>[5], [6]</w:t>
-      </w:r>
-      <w:r>
-        <w:fldChar w:fldCharType="end"/>
-      </w:r>
-    </w:p>
-    <w:p>
-      <w:pPr>
-        <w:pStyle w:val="ListParagraph"/>
-        <w:numPr>
-          <w:ilvl w:val="3"/>
-          <w:numId w:val="5"/>
-        </w:numPr>
-      </w:pPr>
-      <w:r>
-        <w:t>“Shoot from the hip methods” (e.g., underreported procedures)</w:t>
-      </w:r>
-    </w:p>
-    <w:p>
-      <w:pPr>
-        <w:pStyle w:val="ListParagraph"/>
-        <w:numPr>
-          <w:ilvl w:val="4"/>
-          <w:numId w:val="5"/>
-        </w:numPr>
-      </w:pPr>
-      <w:r>
-        <w:t xml:space="preserve">References: </w:t>
-      </w:r>
-      <w:r>
-        <w:fldChar w:fldCharType="begin"/>
-      </w:r>
-      <w:r>
-        <w:instrText xml:space="preserve"> ADDIN ZOTERO_ITEM CSL_CITATION {"citationID":"Fm5j9G5A","properties":{"formattedCitation":"[7], [8]","plainCitation":"[7], [8]","noteIndex":0},"citationItems":[{"id":613,"uris":["http://zotero.org/users/4607708/items/5TUEX8JK"],"itemData":{"id":613,"type":"article-journal","container-title":"Proceedings of SPIE, Smart Structures and Materials: Active Materials: Behavior and Mechanics, San Diego, CA, 9–13 March 2008","journalAbbreviation":"Proceedings of SPIE, Smart Structures and Materials: Active Materials: Behavior and Mechanics, San Diego, CA, 9–13 March 2008","page":"1–12","title":"Experimentally Validated Numerical Analysis of Aerostructures Incorporating Shape Memory Alloys","volume":"6929","author":[{"family":"Hartl","given":"D."},{"family":"Mooney","given":"J."},{"family":"Lagoudas","given":"D."},{"family":"Calkins","given":"F."},{"family":"Mabe","given":"J."}],"issued":{"date-parts":[["2008"]]}}},{"id":3527,"uris":["http://zotero.org/users/4607708/items/BARC7EG8"],"itemData":{"id":3527,"type":"paper-conference","container-title":"Industrial and Commercial Applications of Smart Structures Technologies 2010","page":"193–204","publisher":"SPIE","source":"Google Scholar","title":"Characterization of varied geometry shape memory alloy beams","URL":"https://www.spiedigitallibrary.org/conference-proceedings-of-spie/7645/76450U/Characterization-of-varied-geometry-shape-memory-alloy-beams/10.1117/12.847635.short","volume":"7645","author":[{"family":"Gravatt","given":"Lynn M."},{"family":"Mabe","given":"James H."},{"family":"Calkins","given":"Frederick T."},{"family":"Hartl","given":"Darren J."}],"accessed":{"date-parts":[["2023",9,23]]},"issued":{"date-parts":[["2010"]]}}}],"schema":"https://github.com/citation-style-language/schema/raw/master/csl-citation.json"} </w:instrText>
-      </w:r>
-      <w:r>
-        <w:fldChar w:fldCharType="separate"/>
-      </w:r>
-      <w:r>
-        <w:rPr>
-          <w:rFonts w:ascii="Calibri" w:hAnsi="Calibri" w:cs="Calibri"/>
-        </w:rPr>
-        <w:t>[7], [8]</w:t>
-      </w:r>
-      <w:r>
-        <w:fldChar w:fldCharType="end"/>
-      </w:r>
-    </w:p>
-    <w:p>
-      <w:pPr>
-        <w:pStyle w:val="ListParagraph"/>
-        <w:numPr>
-          <w:ilvl w:val="1"/>
-          <w:numId w:val="5"/>
-        </w:numPr>
-      </w:pPr>
-      <w:r>
-        <w:t>What are the drawbacks of these methods?</w:t>
-      </w:r>
-    </w:p>
-    <w:p>
-      <w:pPr>
-        <w:pStyle w:val="ListParagraph"/>
-        <w:numPr>
-          <w:ilvl w:val="2"/>
-          <w:numId w:val="5"/>
-        </w:numPr>
-      </w:pPr>
-      <w:r>
-        <w:t>Large amount of tuning required -&gt; leads to difficulties reproducing</w:t>
-      </w:r>
-    </w:p>
-    <w:p>
-      <w:pPr>
-        <w:pStyle w:val="ListParagraph"/>
-        <w:numPr>
-          <w:ilvl w:val="2"/>
-          <w:numId w:val="5"/>
-        </w:numPr>
-      </w:pPr>
-      <w:r>
-        <w:t>Large amount of tribal knowledge (“one skilled in the art”)</w:t>
-      </w:r>
-    </w:p>
-    <w:p>
-      <w:pPr>
-        <w:pStyle w:val="ListParagraph"/>
-        <w:numPr>
-          <w:ilvl w:val="2"/>
-          <w:numId w:val="5"/>
-        </w:numPr>
-      </w:pPr>
-      <w:r>
-        <w:t xml:space="preserve">No </w:t>
-      </w:r>
-      <w:proofErr w:type="gramStart"/>
-      <w:r>
-        <w:t>open source</w:t>
-      </w:r>
-      <w:proofErr w:type="gramEnd"/>
-      <w:r>
-        <w:t xml:space="preserve"> methods exist in literature</w:t>
-      </w:r>
-    </w:p>
-    <w:p>
-      <w:pPr>
-        <w:pStyle w:val="ListParagraph"/>
-        <w:numPr>
-          <w:ilvl w:val="3"/>
-          <w:numId w:val="5"/>
-        </w:numPr>
-      </w:pPr>
-      <w:r>
-        <w:t xml:space="preserve">Cite NASA’s tools that exist for property extraction/databasing. </w:t>
-      </w:r>
-    </w:p>
-    <w:p>
-      <w:pPr>
-        <w:pStyle w:val="ListParagraph"/>
-        <w:numPr>
-          <w:ilvl w:val="4"/>
-          <w:numId w:val="5"/>
-        </w:numPr>
-      </w:pPr>
-      <w:r>
-        <w:t xml:space="preserve">ASMADA: Automated extraction of ASTM standard properties </w:t>
-      </w:r>
-      <w:r>
-        <w:fldChar w:fldCharType="begin"/>
-      </w:r>
-      <w:r>
-        <w:instrText xml:space="preserve"> ADDIN ZOTERO_ITEM CSL_CITATION {"citationID":"HaBqpP5p","properties":{"formattedCitation":"[9]","plainCitation":"[9]","noteIndex":0},"citationItems":[{"id":3532,"uris":["http://zotero.org/users/4607708/items/SSMG5P63"],"itemData":{"id":3532,"type":"article-journal","container-title":"Smart Materials and Structures","issue":"12","note":"publisher: IOP Publishing","page":"125003","source":"Google Scholar","title":"ASMADA—A tool for automatic analysis of shape memory alloy thermal cycling data under constant stress","volume":"30","author":[{"family":"Kuner","given":"Matthew C."},{"family":"Karakalas","given":"Anargyros A."},{"family":"Lagoudas","given":"Dimitris C."}],"issued":{"date-parts":[["2021"]]}}}],"schema":"https://github.com/citation-style-language/schema/raw/master/csl-citation.json"} </w:instrText>
-      </w:r>
-      <w:r>
-        <w:fldChar w:fldCharType="separate"/>
-      </w:r>
-      <w:r>
-        <w:rPr>
-          <w:rFonts w:ascii="Calibri" w:hAnsi="Calibri" w:cs="Calibri"/>
-        </w:rPr>
-        <w:t>[9]</w:t>
-      </w:r>
-      <w:r>
-        <w:fldChar w:fldCharType="end"/>
-      </w:r>
-    </w:p>
-    <w:p>
-      <w:pPr>
-        <w:pStyle w:val="ListParagraph"/>
-        <w:numPr>
-          <w:ilvl w:val="4"/>
-          <w:numId w:val="5"/>
-        </w:numPr>
-      </w:pPr>
-      <w:r>
-        <w:t>SM2ART:</w:t>
-      </w:r>
-      <w:r>
-        <w:t xml:space="preserve"> Graphical interpretation of the relationship from composition, processing, and properties. </w:t>
-      </w:r>
-      <w:r>
-        <w:fldChar w:fldCharType="begin"/>
-      </w:r>
-      <w:r>
-        <w:instrText xml:space="preserve"> ADDIN ZOTERO_ITEM CSL_CITATION {"citationID":"W0W8pcWS","properties":{"formattedCitation":"[10], [11]","plainCitation":"[10], [11]","noteIndex":0},"citationItems":[{"id":3517,"uris":["http://zotero.org/users/4607708/items/K8KM9PEE"],"itemData":{"id":3517,"type":"article-journal","abstract":"Typically, the first step in alloy selection and material production is to use handbooks, databases, or other materials guides to down-select to a specific composition and processing method for the desired application. This is true for conventional materials, such as steels, aluminums, and polymers, but until recently, no similar data source existed for shape memory materials (SMMs). There is no shortage of information in the SMM field; with over 90 years of research in the form of peer-reviewed articles, papers, and published data from companies; however, these data have not been accessible in a single location. This has posed many difficulties for the research and development of SMMs and has caused the field to move slowly. To remedy this, a web-based comprehensive repository known as the Shape Memory Materials Analysis and Research Tool (SM2ART) database has been developed. SM2ART provides unrestricted access to data from thousands of peer-reviewed articles and published data. These data are organized in a 2D and 3D visualization platform and provides viewers insight into shape memory alloys (SMAs), superelastic alloys, magnetic alloys, shape memory polymers (SMPs), and shape memory ceramics (SMCs). The work presented here provides a summary of the data available within the SM2ART database.","container-title":"Shape Memory and Superelasticity","DOI":"10.1007/s40830-023-00457-7","ISSN":"2199-3858","journalAbbreviation":"Shap. Mem. Superelasticity","language":"en","source":"Springer Link","title":"Shape Memory Materials Analysis and Research Tool (SM2ART): Finding Data Anomalies and Trends","title-short":"Shape Memory Materials Analysis and Research Tool (SM2ART)","URL":"https://doi.org/10.1007/s40830-023-00457-7","author":[{"family":"Caltagirone","given":"P. E."},{"family":"Benafan","given":"O."}],"accessed":{"date-parts":[["2023",9,22]]},"issued":{"date-parts":[["2023",7,25]]}}},{"id":3519,"uris":["http://zotero.org/users/4607708/items/NYIMMF5V"],"itemData":{"id":3519,"type":"article-journal","abstract":"A database tool is developed for archiving and exploring shape memory materials including shape memory alloys (SMAs), superelastic alloys, magnetic SMAs, shape memory polymers, and shape memory ceramics. Over 750 000 data points and their pedigree metadata are extracted and stored into records. Data are handled via a graphical user interface running in a web application. The tool provides interactive menus for the selection of material types, properties, and filters, culminating with a visualization panel. Data are displayed in three forms, consisting of pie charts, 2D scatter plots, and ternary diagrams, all of which provide unique information pertinent to the materials and properties being explored. This database tool is a major stepping stone toward building an information system where an entire continuum of material novices to experts can have an infrastructure to explore and discover these multifunctional materials.","container-title":"Advanced Engineering Materials","DOI":"10.1002/adem.201901370","ISSN":"1527-2648","issue":"7","language":"en","license":"© 2020 WILEY-VCH Verlag GmbH &amp; Co. KGaA, Weinheim","note":"_eprint: https://onlinelibrary.wiley.com/doi/pdf/10.1002/adem.201901370","page":"1901370","source":"Wiley Online Library","title":"Shape Memory Materials Database Tool—A Compendium of Functional Data for Shape Memory Materials","volume":"22","author":[{"family":"Benafan","given":"Othmane"},{"family":"Bigelow","given":"Glen S."},{"family":"Young","given":"Avery W."}],"issued":{"date-parts":[["2020"]]}}}],"schema":"https://github.com/citation-style-language/schema/raw/master/csl-citation.json"} </w:instrText>
-      </w:r>
-      <w:r>
-        <w:fldChar w:fldCharType="separate"/>
-      </w:r>
-      <w:r>
-        <w:rPr>
-          <w:rFonts w:ascii="Calibri" w:hAnsi="Calibri" w:cs="Calibri"/>
-        </w:rPr>
-        <w:t>[10], [11]</w:t>
-      </w:r>
-      <w:r>
-        <w:fldChar w:fldCharType="end"/>
-      </w:r>
-    </w:p>
-    <w:p>
-      <w:pPr>
-        <w:pStyle w:val="ListParagraph"/>
-        <w:numPr>
-          <w:ilvl w:val="4"/>
-          <w:numId w:val="5"/>
-        </w:numPr>
-      </w:pPr>
-      <w:r>
-        <w:t>Other calibration GUIs:</w:t>
-      </w:r>
-    </w:p>
-    <w:p>
-      <w:pPr>
-        <w:pStyle w:val="ListParagraph"/>
-        <w:numPr>
-          <w:ilvl w:val="5"/>
-          <w:numId w:val="5"/>
-        </w:numPr>
-      </w:pPr>
-      <w:r>
-        <w:t xml:space="preserve">COMPARE (Constitutive Material </w:t>
-      </w:r>
-      <w:proofErr w:type="spellStart"/>
-      <w:r>
-        <w:t>PARameter</w:t>
-      </w:r>
-      <w:proofErr w:type="spellEnd"/>
-      <w:r>
-        <w:t xml:space="preserve"> Estimator) – </w:t>
-      </w:r>
-      <w:proofErr w:type="spellStart"/>
-      <w:r>
-        <w:t>Viscoplasticity</w:t>
-      </w:r>
-      <w:proofErr w:type="spellEnd"/>
-      <w:r>
-        <w:t xml:space="preserve"> </w:t>
-      </w:r>
-      <w:r>
-        <w:fldChar w:fldCharType="begin"/>
-      </w:r>
-      <w:r>
-        <w:instrText xml:space="preserve"> ADDIN ZOTERO_ITEM CSL_CITATION {"citationID":"O87Drsji","properties":{"formattedCitation":"[12]","plainCitation":"[12]","noteIndex":0},"citationItems":[{"id":3535,"uris":["http://zotero.org/users/4607708/items/B3ZTWXRH"],"itemData":{"id":3535,"type":"article-journal","abstract":"The development of an overall strategy to estimate the material parameters for a class of viscoplastic material models is presented. The procedure is automated through the integrated software COMPARE (COnstitutive Material PARameter Estimator) that enables the determination of an ‘optimum’ set of material parameters by minimizing the errors between the experimental test data and the model's predicted response. The core ingredients of COMPARE are (i) primal analysis, which utilizes a finite element-based solution scheme, (ii) sensitivity analysis utilizing a direct-differentiation approach for the material response sensitivities, and (iii) a gradient-based optimization technique of an error/cost function. Now that the COMPARE core code has reached a level of maturity, a graphical user interface (GUI) was deemed necessary. Without such an interface, use of COMPARE was previously restricted to very experienced users with the additional cumbersome, and sometimes tedious, task of preparing the required input files manually. The complexity of the input containing massive amounts of data has previously placed severe limitations on the use of such optimization procedures by the general engineering community. By using C++ and the Microsoft Foundation Classes to develop a GUI, it is believed that an advanced code such as COMPARE can now make the transition to general usability in an engineering environment.","container-title":"Advances in Engineering Software","DOI":"10.1016/j.advengsoft.2004.03.010","ISSN":"0965-9978","issue":"6","journalAbbreviation":"Advances in Engineering Software","page":"383-398","source":"ScienceDirect","title":"Interactive software for material parameter characterization of advanced engineering constitutive models","volume":"35","author":[{"family":"Saleeb","given":"A. F."},{"family":"Marks","given":"J. R."},{"family":"Wilt","given":"T. E."},{"family":"Arnold","given":"S. M."}],"issued":{"date-parts":[["2004",6,1]]}}}],"schema":"https://github.com/citation-style-language/schema/raw/master/csl-citation.json"} </w:instrText>
-      </w:r>
-      <w:r>
-        <w:fldChar w:fldCharType="separate"/>
-      </w:r>
-      <w:r>
-        <w:rPr>
-          <w:rFonts w:ascii="Calibri" w:hAnsi="Calibri" w:cs="Calibri"/>
-        </w:rPr>
-        <w:t>[12]</w:t>
-      </w:r>
-      <w:r>
-        <w:fldChar w:fldCharType="end"/>
-      </w:r>
-    </w:p>
-    <w:p>
-      <w:pPr>
-        <w:pStyle w:val="ListParagraph"/>
-        <w:numPr>
-          <w:ilvl w:val="6"/>
-          <w:numId w:val="5"/>
-        </w:numPr>
-      </w:pPr>
-      <w:r>
-        <w:t>Developed by NASA Glenn</w:t>
-      </w:r>
-    </w:p>
-    <w:p>
-      <w:pPr>
-        <w:pStyle w:val="ListParagraph"/>
-        <w:numPr>
-          <w:ilvl w:val="5"/>
-          <w:numId w:val="5"/>
-        </w:numPr>
-      </w:pPr>
-      <w:r>
-        <w:t>Abaqus’ material calibration toolset</w:t>
-      </w:r>
-    </w:p>
-    <w:p>
-      <w:pPr>
-        <w:pStyle w:val="ListParagraph"/>
-        <w:numPr>
-          <w:ilvl w:val="6"/>
-          <w:numId w:val="5"/>
-        </w:numPr>
-      </w:pPr>
-      <w:r>
-        <w:t xml:space="preserve">Works for </w:t>
-      </w:r>
-      <w:proofErr w:type="spellStart"/>
-      <w:r>
-        <w:t>Superelastic</w:t>
-      </w:r>
-      <w:proofErr w:type="spellEnd"/>
-      <w:r>
-        <w:t xml:space="preserve"> SMAs</w:t>
-      </w:r>
-    </w:p>
-    <w:p>
-      <w:pPr>
-        <w:pStyle w:val="ListParagraph"/>
-        <w:numPr>
-          <w:ilvl w:val="6"/>
-          <w:numId w:val="5"/>
-        </w:numPr>
-      </w:pPr>
-      <w:r>
-        <w:t>Need citation.</w:t>
-      </w:r>
-    </w:p>
-    <w:p>
-      <w:pPr>
-        <w:pStyle w:val="ListParagraph"/>
-        <w:numPr>
-          <w:ilvl w:val="3"/>
-          <w:numId w:val="5"/>
-        </w:numPr>
-      </w:pPr>
-      <w:r>
-        <w:t xml:space="preserve">Maybe a figure here showing the development process and how our tool fills a missing link? Idk we’re somewhat figure-light right now. </w:t>
-      </w:r>
-    </w:p>
-    <w:p>
-      <w:pPr>
-        <w:pStyle w:val="ListParagraph"/>
-        <w:numPr>
-          <w:ilvl w:val="1"/>
-          <w:numId w:val="5"/>
-        </w:numPr>
-      </w:pPr>
-      <w:r>
-        <w:t>Thesis statement</w:t>
-      </w:r>
-    </w:p>
-    <w:p>
-      <w:pPr>
-        <w:pStyle w:val="ListParagraph"/>
-        <w:numPr>
-          <w:ilvl w:val="2"/>
-          <w:numId w:val="5"/>
-        </w:numPr>
-      </w:pPr>
-      <w:r>
-        <w:t xml:space="preserve">This work provides a vital link between materials scientist and SMA design engineer that has previously been accomplished by custom in-house tools and </w:t>
-      </w:r>
-      <w:commentRangeStart w:id="1"/>
-      <w:r>
-        <w:t>large amounts of tribal knowledge</w:t>
-      </w:r>
-      <w:commentRangeEnd w:id="1"/>
-      <w:r>
-        <w:rPr>
-          <w:rStyle w:val="CommentReference"/>
-        </w:rPr>
-        <w:commentReference w:id="1"/>
-      </w:r>
-    </w:p>
-    <w:p>
-      <w:pPr>
-        <w:pStyle w:val="ListParagraph"/>
-        <w:numPr>
-          <w:ilvl w:val="3"/>
-          <w:numId w:val="5"/>
-        </w:numPr>
-      </w:pPr>
-      <w:r>
-        <w:t xml:space="preserve">The link between </w:t>
-      </w:r>
-      <w:r>
-        <w:t xml:space="preserve">composition, processing, and properties is well studied </w:t>
-      </w:r>
-    </w:p>
-    <w:p>
-      <w:pPr>
-        <w:pStyle w:val="ListParagraph"/>
-        <w:numPr>
-          <w:ilvl w:val="2"/>
-          <w:numId w:val="5"/>
-        </w:numPr>
-      </w:pPr>
-      <w:r>
-        <w:t xml:space="preserve">We focus on the temperature-driven </w:t>
-      </w:r>
-      <w:proofErr w:type="spellStart"/>
-      <w:r>
-        <w:t>Lagoudas</w:t>
-      </w:r>
-      <w:proofErr w:type="spellEnd"/>
-      <w:r>
-        <w:t xml:space="preserve"> 1-D constitutive model, but the methods and accompanying software described herein can be easily extended to consider other constitutive models, higher dimensional models (e.g., 3D </w:t>
+        <w:t xml:space="preserve">We focus on the temperature-driven Lagoudas 1-D constitutive model, but the methods and accompanying software described herein can be easily extended to consider other constitutive models, higher dimensional models (e.g., 3D </w:t>
       </w:r>
       <w:r>
         <w:lastRenderedPageBreak/>
         <w:t xml:space="preserve">models with anisotropic effects), and different loading modes (e.g., </w:t>
       </w:r>
       <w:commentRangeStart w:id="2"/>
-      <w:proofErr w:type="spellStart"/>
-      <w:r>
-        <w:t>superelasticity</w:t>
-      </w:r>
-      <w:proofErr w:type="spellEnd"/>
-      <w:r>
-        <w:t>).</w:t>
+      <w:r>
+        <w:t>superelasticity).</w:t>
       </w:r>
       <w:commentRangeEnd w:id="2"/>
       <w:r>
@@ -1510,15 +1479,7 @@
         </w:numPr>
       </w:pPr>
       <w:r>
-        <w:t xml:space="preserve">Brief description of the </w:t>
-      </w:r>
-      <w:proofErr w:type="spellStart"/>
-      <w:r>
-        <w:t>Lagoudas</w:t>
-      </w:r>
-      <w:proofErr w:type="spellEnd"/>
-      <w:r>
-        <w:t xml:space="preserve"> 1D model. </w:t>
+        <w:t xml:space="preserve">Brief description of the Lagoudas 1D model. </w:t>
       </w:r>
     </w:p>
     <w:p>
@@ -1542,15 +1503,7 @@
         </w:numPr>
       </w:pPr>
       <w:r>
-        <w:t xml:space="preserve">Why </w:t>
-      </w:r>
-      <w:proofErr w:type="spellStart"/>
-      <w:r>
-        <w:t>Lagoudas</w:t>
-      </w:r>
-      <w:proofErr w:type="spellEnd"/>
-      <w:r>
-        <w:t xml:space="preserve"> actuator model? </w:t>
+        <w:t xml:space="preserve">Why Lagoudas actuator model? </w:t>
       </w:r>
     </w:p>
     <w:p>
@@ -1634,15 +1587,7 @@
         <w:t xml:space="preserve">: </w:t>
       </w:r>
       <w:r>
-        <w:t xml:space="preserve">The </w:t>
-      </w:r>
-      <w:proofErr w:type="spellStart"/>
-      <w:r>
-        <w:t>Lagoudas</w:t>
-      </w:r>
-      <w:proofErr w:type="spellEnd"/>
-      <w:r>
-        <w:t xml:space="preserve"> SMA constitutive model requires calibration of 17 unique (but dependent) parameters.</w:t>
+        <w:t>The Lagoudas SMA constitutive model requires calibration of 17 unique (but dependent) parameters.</w:t>
       </w:r>
     </w:p>
     <w:p/>
@@ -1859,7 +1804,7 @@
           <w:noProof/>
         </w:rPr>
         <w:drawing>
-          <wp:inline distT="0" distB="0" distL="0" distR="0" wp14:anchorId="7AE7A13C" wp14:editId="4C789AA8">
+          <wp:inline distT="0" distB="0" distL="0" distR="0" wp14:anchorId="7AE7A13C" wp14:editId="15FE76AD">
             <wp:extent cx="2876550" cy="3079077"/>
             <wp:effectExtent l="0" t="0" r="0" b="7620"/>
             <wp:docPr id="98133798" name="Picture 3"/>
@@ -2058,7 +2003,7 @@
         <w:fldChar w:fldCharType="begin"/>
       </w:r>
       <w:r>
-        <w:instrText xml:space="preserve"> ADDIN ZOTERO_ITEM CSL_CITATION {"citationID":"mPEwOcbu","properties":{"formattedCitation":"[14]","plainCitation":"[14]","noteIndex":0},"citationItems":[{"id":3524,"uris":["http://zotero.org/users/4607708/items/59K7KB96"],"itemData":{"id":3524,"type":"article-journal","abstract":"A NiTiHf alloy with a composition of Ni50.5Ti27.2Hf22.3 (at%) was heat treated at various temperatures between 400 and 550 °C at times ranging from 1 to 51 h to determine the effect of aging on its thermomechanical properties. Uniaxial constant-force thermal cycling was performed to determine the transformation temperature, transformation strain, and dimensional stability. Through appropriate heat treatment, the initial austenite finish temperature of 126 °C could be increased to over 200 °C, and the dimensional stability improved to near 0% residual strain through precipitation strengthening, without a significant loss in transformation strain.","container-title":"Materialia","DOI":"10.1016/j.mtla.2021.101297","ISSN":"2589-1529","journalAbbreviation":"Materialia","page":"101297","source":"ScienceDirect","title":"Development and testing of a Ni50.5Ti27.2Hf22.3 high temperature shape memory alloy","volume":"21","author":[{"family":"Bigelow","given":"G. S."},{"family":"Garg","given":"A."},{"family":"Benafan","given":"O."},{"family":"Noebe","given":"R. D."},{"family":"Padula","given":"S. A."},{"family":"Gaydosh","given":"D. J."}],"issued":{"date-parts":[["2022",3,1]]}}}],"schema":"https://github.com/citation-style-language/schema/raw/master/csl-citation.json"} </w:instrText>
+        <w:instrText xml:space="preserve"> ADDIN ZOTERO_ITEM CSL_CITATION {"citationID":"mPEwOcbu","properties":{"formattedCitation":"[13]","plainCitation":"[13]","noteIndex":0},"citationItems":[{"id":3524,"uris":["http://zotero.org/users/4607708/items/59K7KB96"],"itemData":{"id":3524,"type":"article-journal","abstract":"A NiTiHf alloy with a composition of Ni50.5Ti27.2Hf22.3 (at%) was heat treated at various temperatures between 400 and 550 °C at times ranging from 1 to 51 h to determine the effect of aging on its thermomechanical properties. Uniaxial constant-force thermal cycling was performed to determine the transformation temperature, transformation strain, and dimensional stability. Through appropriate heat treatment, the initial austenite finish temperature of 126 °C could be increased to over 200 °C, and the dimensional stability improved to near 0% residual strain through precipitation strengthening, without a significant loss in transformation strain.","container-title":"Materialia","DOI":"10.1016/j.mtla.2021.101297","ISSN":"2589-1529","journalAbbreviation":"Materialia","page":"101297","source":"ScienceDirect","title":"Development and testing of a Ni50.5Ti27.2Hf22.3 high temperature shape memory alloy","volume":"21","author":[{"family":"Bigelow","given":"G. S."},{"family":"Garg","given":"A."},{"family":"Benafan","given":"O."},{"family":"Noebe","given":"R. D."},{"family":"Padula","given":"S. A."},{"family":"Gaydosh","given":"D. J."}],"issued":{"date-parts":[["2022",3,1]]}}}],"schema":"https://github.com/citation-style-language/schema/raw/master/csl-citation.json"} </w:instrText>
       </w:r>
       <w:r>
         <w:fldChar w:fldCharType="separate"/>
@@ -2067,7 +2012,7 @@
         <w:rPr>
           <w:rFonts w:ascii="Calibri" w:hAnsi="Calibri" w:cs="Calibri"/>
         </w:rPr>
-        <w:t>[14]</w:t>
+        <w:t>[13]</w:t>
       </w:r>
       <w:r>
         <w:fldChar w:fldCharType="end"/>
@@ -2955,78 +2900,783 @@
           <w:numId w:val="5"/>
         </w:numPr>
       </w:pPr>
+      <w:r>
+        <w:t>Superelasticity</w:t>
+      </w:r>
+    </w:p>
+    <w:p>
+      <w:pPr>
+        <w:pStyle w:val="ListParagraph"/>
+        <w:numPr>
+          <w:ilvl w:val="3"/>
+          <w:numId w:val="5"/>
+        </w:numPr>
+      </w:pPr>
+      <w:r>
+        <w:t xml:space="preserve">Combined superelasticity/shape memory (cite Pedro’s robot work). </w:t>
+      </w:r>
+    </w:p>
+    <w:p>
+      <w:pPr>
+        <w:pStyle w:val="ListParagraph"/>
+        <w:numPr>
+          <w:ilvl w:val="2"/>
+          <w:numId w:val="5"/>
+        </w:numPr>
+      </w:pPr>
+      <w:r>
+        <w:t>Alternative constitutive models</w:t>
+      </w:r>
+    </w:p>
+    <w:p>
+      <w:pPr>
+        <w:pStyle w:val="ListParagraph"/>
+        <w:numPr>
+          <w:ilvl w:val="3"/>
+          <w:numId w:val="5"/>
+        </w:numPr>
+      </w:pPr>
+      <w:r>
+        <w:t xml:space="preserve">Cite a handful here… there are plenty. </w:t>
+      </w:r>
+    </w:p>
+    <w:p>
+      <w:pPr>
+        <w:pStyle w:val="ListParagraph"/>
+        <w:numPr>
+          <w:ilvl w:val="4"/>
+          <w:numId w:val="5"/>
+        </w:numPr>
+      </w:pPr>
+      <w:r>
+        <w:t xml:space="preserve">Highlight that it only requires changing the input parameter structure and the model function – two things that are very easy for someone well versed in implementing constitutive models. </w:t>
+      </w:r>
+    </w:p>
+    <w:p>
+      <w:pPr>
+        <w:pStyle w:val="ListParagraph"/>
+        <w:numPr>
+          <w:ilvl w:val="2"/>
+          <w:numId w:val="5"/>
+        </w:numPr>
+      </w:pPr>
+      <w:r>
+        <w:t>Anything else?</w:t>
+      </w:r>
+    </w:p>
+    <w:p/>
+    <w:p>
+      <w:pPr>
+        <w:pStyle w:val="Bibliography"/>
+        <w:rPr>
+          <w:rFonts w:ascii="Calibri" w:hAnsi="Calibri" w:cs="Calibri"/>
+        </w:rPr>
+      </w:pPr>
+      <w:r>
+        <w:fldChar w:fldCharType="begin"/>
+      </w:r>
+      <w:r>
+        <w:instrText xml:space="preserve"> ADDIN ZOTERO_BIBL {"uncited":[],"omitted":[],"custom":[]} CSL_BIBLIOGRAPHY </w:instrText>
+      </w:r>
+      <w:r>
+        <w:fldChar w:fldCharType="separate"/>
+      </w:r>
+      <w:r>
+        <w:rPr>
+          <w:rFonts w:ascii="Calibri" w:hAnsi="Calibri" w:cs="Calibri"/>
+        </w:rPr>
+        <w:t>[1]</w:t>
+      </w:r>
+      <w:r>
+        <w:rPr>
+          <w:rFonts w:ascii="Calibri" w:hAnsi="Calibri" w:cs="Calibri"/>
+        </w:rPr>
+        <w:tab/>
+        <w:t xml:space="preserve">D. Whitten and D. Hartl, “Iterative calibration of a shape memory alloy constitutive model from 1D and 2D data using optimization methods,” in </w:t>
+      </w:r>
+      <w:r>
+        <w:rPr>
+          <w:rFonts w:ascii="Calibri" w:hAnsi="Calibri" w:cs="Calibri"/>
+          <w:i/>
+          <w:iCs/>
+        </w:rPr>
+        <w:t>Behavior and Mechanics of Multifunctional Materials and Composites 2014</w:t>
+      </w:r>
+      <w:r>
+        <w:rPr>
+          <w:rFonts w:ascii="Calibri" w:hAnsi="Calibri" w:cs="Calibri"/>
+        </w:rPr>
+        <w:t>, SPIE, 2014, pp. 21–31.</w:t>
+      </w:r>
+    </w:p>
+    <w:p>
+      <w:pPr>
+        <w:pStyle w:val="Bibliography"/>
+        <w:rPr>
+          <w:rFonts w:ascii="Calibri" w:hAnsi="Calibri" w:cs="Calibri"/>
+        </w:rPr>
+      </w:pPr>
+      <w:r>
+        <w:rPr>
+          <w:rFonts w:ascii="Calibri" w:hAnsi="Calibri" w:cs="Calibri"/>
+        </w:rPr>
+        <w:t>[2]</w:t>
+      </w:r>
+      <w:r>
+        <w:rPr>
+          <w:rFonts w:ascii="Calibri" w:hAnsi="Calibri" w:cs="Calibri"/>
+        </w:rPr>
+        <w:tab/>
+        <w:t xml:space="preserve">C. Bertagne, P. Walgren, L. Erickson, R. Sheth, J. Whitcomb, and D. J. Hartl, “Coupled Behavior of Shape Memory Alloy-Based Morphing Spacecraft Radiators: Experimental Assessment and Analysis,” </w:t>
+      </w:r>
+      <w:r>
+        <w:rPr>
+          <w:rFonts w:ascii="Calibri" w:hAnsi="Calibri" w:cs="Calibri"/>
+          <w:i/>
+          <w:iCs/>
+        </w:rPr>
+        <w:t>Smart Mater. Struct.</w:t>
+      </w:r>
+      <w:r>
+        <w:rPr>
+          <w:rFonts w:ascii="Calibri" w:hAnsi="Calibri" w:cs="Calibri"/>
+        </w:rPr>
+        <w:t xml:space="preserve">, Apr. 2018, </w:t>
+      </w:r>
       <w:proofErr w:type="spellStart"/>
       <w:r>
-        <w:t>Superelasticity</w:t>
+        <w:rPr>
+          <w:rFonts w:ascii="Calibri" w:hAnsi="Calibri" w:cs="Calibri"/>
+        </w:rPr>
+        <w:t>doi</w:t>
       </w:r>
       <w:proofErr w:type="spellEnd"/>
-    </w:p>
-    <w:p>
-      <w:pPr>
-        <w:pStyle w:val="ListParagraph"/>
-        <w:numPr>
-          <w:ilvl w:val="3"/>
-          <w:numId w:val="5"/>
-        </w:numPr>
-      </w:pPr>
-      <w:r>
-        <w:t xml:space="preserve">Combined </w:t>
+      <w:r>
+        <w:rPr>
+          <w:rFonts w:ascii="Calibri" w:hAnsi="Calibri" w:cs="Calibri"/>
+        </w:rPr>
+        <w:t>: 10.1088/1361-665X/aabbe8.</w:t>
+      </w:r>
+    </w:p>
+    <w:p>
+      <w:pPr>
+        <w:pStyle w:val="Bibliography"/>
+        <w:rPr>
+          <w:rFonts w:ascii="Calibri" w:hAnsi="Calibri" w:cs="Calibri"/>
+        </w:rPr>
+      </w:pPr>
+      <w:r>
+        <w:rPr>
+          <w:rFonts w:ascii="Calibri" w:hAnsi="Calibri" w:cs="Calibri"/>
+        </w:rPr>
+        <w:t>[3]</w:t>
+      </w:r>
+      <w:r>
+        <w:rPr>
+          <w:rFonts w:ascii="Calibri" w:hAnsi="Calibri" w:cs="Calibri"/>
+        </w:rPr>
+        <w:tab/>
+        <w:t xml:space="preserve">P. Walgren </w:t>
+      </w:r>
+      <w:r>
+        <w:rPr>
+          <w:rFonts w:ascii="Calibri" w:hAnsi="Calibri" w:cs="Calibri"/>
+          <w:i/>
+          <w:iCs/>
+        </w:rPr>
+        <w:t>et al.</w:t>
+      </w:r>
+      <w:r>
+        <w:rPr>
+          <w:rFonts w:ascii="Calibri" w:hAnsi="Calibri" w:cs="Calibri"/>
+        </w:rPr>
+        <w:t xml:space="preserve">, “Development and Testing of a Shape Memory Alloy-Driven Composite Morphing Radiator,” </w:t>
+      </w:r>
+      <w:r>
+        <w:rPr>
+          <w:rFonts w:ascii="Calibri" w:hAnsi="Calibri" w:cs="Calibri"/>
+          <w:i/>
+          <w:iCs/>
+        </w:rPr>
+        <w:t>Shape Mem. Superelasticity</w:t>
+      </w:r>
+      <w:r>
+        <w:rPr>
+          <w:rFonts w:ascii="Calibri" w:hAnsi="Calibri" w:cs="Calibri"/>
+        </w:rPr>
+        <w:t xml:space="preserve">, pp. 1–10, Jan. 2018, </w:t>
       </w:r>
       <w:proofErr w:type="spellStart"/>
       <w:r>
-        <w:t>superelasticity</w:t>
+        <w:rPr>
+          <w:rFonts w:ascii="Calibri" w:hAnsi="Calibri" w:cs="Calibri"/>
+        </w:rPr>
+        <w:t>doi</w:t>
       </w:r>
       <w:proofErr w:type="spellEnd"/>
       <w:r>
-        <w:t xml:space="preserve">/shape memory (cite Pedro’s robot work). </w:t>
-      </w:r>
-    </w:p>
-    <w:p>
-      <w:pPr>
-        <w:pStyle w:val="ListParagraph"/>
-        <w:numPr>
-          <w:ilvl w:val="2"/>
-          <w:numId w:val="5"/>
-        </w:numPr>
-      </w:pPr>
-      <w:r>
-        <w:t>Alternative constitutive models</w:t>
-      </w:r>
-    </w:p>
-    <w:p>
-      <w:pPr>
-        <w:pStyle w:val="ListParagraph"/>
-        <w:numPr>
-          <w:ilvl w:val="3"/>
-          <w:numId w:val="5"/>
-        </w:numPr>
-      </w:pPr>
-      <w:r>
-        <w:t xml:space="preserve">Cite a handful here… there are plenty. </w:t>
-      </w:r>
-    </w:p>
-    <w:p>
-      <w:pPr>
-        <w:pStyle w:val="ListParagraph"/>
-        <w:numPr>
-          <w:ilvl w:val="4"/>
-          <w:numId w:val="5"/>
-        </w:numPr>
-      </w:pPr>
-      <w:r>
-        <w:t xml:space="preserve">Highlight that it only requires changing the input parameter structure and the model function – two things that are very easy for someone well versed in implementing constitutive models. </w:t>
-      </w:r>
-    </w:p>
-    <w:p>
-      <w:pPr>
-        <w:pStyle w:val="ListParagraph"/>
-        <w:numPr>
-          <w:ilvl w:val="2"/>
-          <w:numId w:val="5"/>
-        </w:numPr>
-      </w:pPr>
-      <w:r>
-        <w:t>Anything else?</w:t>
+        <w:rPr>
+          <w:rFonts w:ascii="Calibri" w:hAnsi="Calibri" w:cs="Calibri"/>
+        </w:rPr>
+        <w:t>: 10.1007/s40830-018-0147-2.</w:t>
+      </w:r>
+    </w:p>
+    <w:p>
+      <w:pPr>
+        <w:pStyle w:val="Bibliography"/>
+        <w:rPr>
+          <w:rFonts w:ascii="Calibri" w:hAnsi="Calibri" w:cs="Calibri"/>
+        </w:rPr>
+      </w:pPr>
+      <w:r>
+        <w:rPr>
+          <w:rFonts w:ascii="Calibri" w:hAnsi="Calibri" w:cs="Calibri"/>
+        </w:rPr>
+        <w:t>[4]</w:t>
+      </w:r>
+      <w:r>
+        <w:rPr>
+          <w:rFonts w:ascii="Calibri" w:hAnsi="Calibri" w:cs="Calibri"/>
+        </w:rPr>
+        <w:tab/>
+        <w:t xml:space="preserve">P. B. C. Leal and M. A. Savi, “Shape memory alloy-based mechanism for aeronautical application: Theory, optimization and experiment,” </w:t>
+      </w:r>
+      <w:proofErr w:type="spellStart"/>
+      <w:r>
+        <w:rPr>
+          <w:rFonts w:ascii="Calibri" w:hAnsi="Calibri" w:cs="Calibri"/>
+          <w:i/>
+          <w:iCs/>
+        </w:rPr>
+        <w:t>Aerosp</w:t>
+      </w:r>
+      <w:proofErr w:type="spellEnd"/>
+      <w:r>
+        <w:rPr>
+          <w:rFonts w:ascii="Calibri" w:hAnsi="Calibri" w:cs="Calibri"/>
+          <w:i/>
+          <w:iCs/>
+        </w:rPr>
+        <w:t>. Sci. Technol.</w:t>
+      </w:r>
+      <w:r>
+        <w:rPr>
+          <w:rFonts w:ascii="Calibri" w:hAnsi="Calibri" w:cs="Calibri"/>
+        </w:rPr>
+        <w:t xml:space="preserve">, vol. 76, pp. 155–163, May 2018, </w:t>
+      </w:r>
+      <w:proofErr w:type="spellStart"/>
+      <w:r>
+        <w:rPr>
+          <w:rFonts w:ascii="Calibri" w:hAnsi="Calibri" w:cs="Calibri"/>
+        </w:rPr>
+        <w:t>doi</w:t>
+      </w:r>
+      <w:proofErr w:type="spellEnd"/>
+      <w:r>
+        <w:rPr>
+          <w:rFonts w:ascii="Calibri" w:hAnsi="Calibri" w:cs="Calibri"/>
+        </w:rPr>
+        <w:t>: 10.1016/j.ast.2018.02.010.</w:t>
+      </w:r>
+    </w:p>
+    <w:p>
+      <w:pPr>
+        <w:pStyle w:val="Bibliography"/>
+        <w:rPr>
+          <w:rFonts w:ascii="Calibri" w:hAnsi="Calibri" w:cs="Calibri"/>
+        </w:rPr>
+      </w:pPr>
+      <w:r>
+        <w:rPr>
+          <w:rFonts w:ascii="Calibri" w:hAnsi="Calibri" w:cs="Calibri"/>
+        </w:rPr>
+        <w:t>[5]</w:t>
+      </w:r>
+      <w:r>
+        <w:rPr>
+          <w:rFonts w:ascii="Calibri" w:hAnsi="Calibri" w:cs="Calibri"/>
+        </w:rPr>
+        <w:tab/>
+        <w:t xml:space="preserve">F. Auricchio, A. Coda, A. Reali, and M. Urbano, “SMA Numerical Modeling Versus Experimental Results: Parameter Identification and Model Prediction Capabilities,” </w:t>
+      </w:r>
+      <w:r>
+        <w:rPr>
+          <w:rFonts w:ascii="Calibri" w:hAnsi="Calibri" w:cs="Calibri"/>
+          <w:i/>
+          <w:iCs/>
+        </w:rPr>
+        <w:t>J. Mater. Eng. Perform.</w:t>
+      </w:r>
+      <w:r>
+        <w:rPr>
+          <w:rFonts w:ascii="Calibri" w:hAnsi="Calibri" w:cs="Calibri"/>
+        </w:rPr>
+        <w:t xml:space="preserve">, vol. 18, no. 5, pp. 649–654, Aug. 2009, </w:t>
+      </w:r>
+      <w:proofErr w:type="spellStart"/>
+      <w:r>
+        <w:rPr>
+          <w:rFonts w:ascii="Calibri" w:hAnsi="Calibri" w:cs="Calibri"/>
+        </w:rPr>
+        <w:t>doi</w:t>
+      </w:r>
+      <w:proofErr w:type="spellEnd"/>
+      <w:r>
+        <w:rPr>
+          <w:rFonts w:ascii="Calibri" w:hAnsi="Calibri" w:cs="Calibri"/>
+        </w:rPr>
+        <w:t>: 10.1007/s11665-009-9409-7.</w:t>
+      </w:r>
+    </w:p>
+    <w:p>
+      <w:pPr>
+        <w:pStyle w:val="Bibliography"/>
+        <w:rPr>
+          <w:rFonts w:ascii="Calibri" w:hAnsi="Calibri" w:cs="Calibri"/>
+        </w:rPr>
+      </w:pPr>
+      <w:r>
+        <w:rPr>
+          <w:rFonts w:ascii="Calibri" w:hAnsi="Calibri" w:cs="Calibri"/>
+        </w:rPr>
+        <w:t>[6]</w:t>
+      </w:r>
+      <w:r>
+        <w:rPr>
+          <w:rFonts w:ascii="Calibri" w:hAnsi="Calibri" w:cs="Calibri"/>
+        </w:rPr>
+        <w:tab/>
+        <w:t xml:space="preserve">D. J. Hartl and D. C. Lagoudas, “Thermomechanical Characterization of Shape Memory Alloy Materials,” in </w:t>
+      </w:r>
+      <w:r>
+        <w:rPr>
+          <w:rFonts w:ascii="Calibri" w:hAnsi="Calibri" w:cs="Calibri"/>
+          <w:i/>
+          <w:iCs/>
+        </w:rPr>
+        <w:t>Shape Memory Alloys: Modeling and Engineering Applications</w:t>
+      </w:r>
+      <w:r>
+        <w:rPr>
+          <w:rFonts w:ascii="Calibri" w:hAnsi="Calibri" w:cs="Calibri"/>
+        </w:rPr>
+        <w:t>, D. C. Lagoudas, Ed., New York: Springer-Verlag, 2008.</w:t>
+      </w:r>
+    </w:p>
+    <w:p>
+      <w:pPr>
+        <w:pStyle w:val="Bibliography"/>
+        <w:rPr>
+          <w:rFonts w:ascii="Calibri" w:hAnsi="Calibri" w:cs="Calibri"/>
+        </w:rPr>
+      </w:pPr>
+      <w:r>
+        <w:rPr>
+          <w:rFonts w:ascii="Calibri" w:hAnsi="Calibri" w:cs="Calibri"/>
+        </w:rPr>
+        <w:t>[7]</w:t>
+      </w:r>
+      <w:r>
+        <w:rPr>
+          <w:rFonts w:ascii="Calibri" w:hAnsi="Calibri" w:cs="Calibri"/>
+        </w:rPr>
+        <w:tab/>
+        <w:t xml:space="preserve">D. Hartl, J. Mooney, D. Lagoudas, F. Calkins, and J. Mabe, “Experimentally Validated Numerical Analysis of Aerostructures Incorporating Shape Memory Alloys,” </w:t>
+      </w:r>
+      <w:r>
+        <w:rPr>
+          <w:rFonts w:ascii="Calibri" w:hAnsi="Calibri" w:cs="Calibri"/>
+          <w:i/>
+          <w:iCs/>
+        </w:rPr>
+        <w:t xml:space="preserve">Proc. SPIE Smart Struct. Mater. Act. Mater. </w:t>
+      </w:r>
+      <w:proofErr w:type="spellStart"/>
+      <w:r>
+        <w:rPr>
+          <w:rFonts w:ascii="Calibri" w:hAnsi="Calibri" w:cs="Calibri"/>
+          <w:i/>
+          <w:iCs/>
+        </w:rPr>
+        <w:t>Behav</w:t>
+      </w:r>
+      <w:proofErr w:type="spellEnd"/>
+      <w:r>
+        <w:rPr>
+          <w:rFonts w:ascii="Calibri" w:hAnsi="Calibri" w:cs="Calibri"/>
+          <w:i/>
+          <w:iCs/>
+        </w:rPr>
+        <w:t>. Mech. San Diego CA 9–13 March 2008</w:t>
+      </w:r>
+      <w:r>
+        <w:rPr>
+          <w:rFonts w:ascii="Calibri" w:hAnsi="Calibri" w:cs="Calibri"/>
+        </w:rPr>
+        <w:t>, vol. 6929, pp. 1–12, 2008.</w:t>
+      </w:r>
+    </w:p>
+    <w:p>
+      <w:pPr>
+        <w:pStyle w:val="Bibliography"/>
+        <w:rPr>
+          <w:rFonts w:ascii="Calibri" w:hAnsi="Calibri" w:cs="Calibri"/>
+        </w:rPr>
+      </w:pPr>
+      <w:r>
+        <w:rPr>
+          <w:rFonts w:ascii="Calibri" w:hAnsi="Calibri" w:cs="Calibri"/>
+        </w:rPr>
+        <w:t>[8]</w:t>
+      </w:r>
+      <w:r>
+        <w:rPr>
+          <w:rFonts w:ascii="Calibri" w:hAnsi="Calibri" w:cs="Calibri"/>
+        </w:rPr>
+        <w:tab/>
+        <w:t xml:space="preserve">L. M. Gravatt, J. H. Mabe, F. T. Calkins, and D. J. Hartl, “Characterization of varied geometry shape memory alloy beams,” in </w:t>
+      </w:r>
+      <w:r>
+        <w:rPr>
+          <w:rFonts w:ascii="Calibri" w:hAnsi="Calibri" w:cs="Calibri"/>
+          <w:i/>
+          <w:iCs/>
+        </w:rPr>
+        <w:t>Industrial and Commercial Applications of Smart Structures Technologies 2010</w:t>
+      </w:r>
+      <w:r>
+        <w:rPr>
+          <w:rFonts w:ascii="Calibri" w:hAnsi="Calibri" w:cs="Calibri"/>
+        </w:rPr>
+        <w:t>, SPIE, 2010, pp. 193–204. Accessed: Sep. 23, 2023. [Online]. Available: https://www.spiedigitallibrary.org/conference-proceedings-of-spie/7645/76450U/Characterization-of-varied-geometry-shape-memory-alloy-beams/10.1117/12.847635.short</w:t>
+      </w:r>
+    </w:p>
+    <w:p>
+      <w:pPr>
+        <w:pStyle w:val="Bibliography"/>
+        <w:rPr>
+          <w:rFonts w:ascii="Calibri" w:hAnsi="Calibri" w:cs="Calibri"/>
+        </w:rPr>
+      </w:pPr>
+      <w:r>
+        <w:rPr>
+          <w:rFonts w:ascii="Calibri" w:hAnsi="Calibri" w:cs="Calibri"/>
+        </w:rPr>
+        <w:t>[9]</w:t>
+      </w:r>
+      <w:r>
+        <w:rPr>
+          <w:rFonts w:ascii="Calibri" w:hAnsi="Calibri" w:cs="Calibri"/>
+        </w:rPr>
+        <w:tab/>
+        <w:t xml:space="preserve">M. C. Kuner, A. A. </w:t>
+      </w:r>
+      <w:proofErr w:type="spellStart"/>
+      <w:r>
+        <w:rPr>
+          <w:rFonts w:ascii="Calibri" w:hAnsi="Calibri" w:cs="Calibri"/>
+        </w:rPr>
+        <w:t>Karakalas</w:t>
+      </w:r>
+      <w:proofErr w:type="spellEnd"/>
+      <w:r>
+        <w:rPr>
+          <w:rFonts w:ascii="Calibri" w:hAnsi="Calibri" w:cs="Calibri"/>
+        </w:rPr>
+        <w:t xml:space="preserve">, and D. C. Lagoudas, “ASMADA—A tool for automatic analysis of shape memory alloy thermal cycling data under constant stress,” </w:t>
+      </w:r>
+      <w:r>
+        <w:rPr>
+          <w:rFonts w:ascii="Calibri" w:hAnsi="Calibri" w:cs="Calibri"/>
+          <w:i/>
+          <w:iCs/>
+        </w:rPr>
+        <w:t>Smart Mater. Struct.</w:t>
+      </w:r>
+      <w:r>
+        <w:rPr>
+          <w:rFonts w:ascii="Calibri" w:hAnsi="Calibri" w:cs="Calibri"/>
+        </w:rPr>
+        <w:t>, vol. 30, no. 12, p. 125003, 2021.</w:t>
+      </w:r>
+    </w:p>
+    <w:p>
+      <w:pPr>
+        <w:pStyle w:val="Bibliography"/>
+        <w:rPr>
+          <w:rFonts w:ascii="Calibri" w:hAnsi="Calibri" w:cs="Calibri"/>
+        </w:rPr>
+      </w:pPr>
+      <w:r>
+        <w:rPr>
+          <w:rFonts w:ascii="Calibri" w:hAnsi="Calibri" w:cs="Calibri"/>
+        </w:rPr>
+        <w:lastRenderedPageBreak/>
+        <w:t>[10]</w:t>
+      </w:r>
+      <w:r>
+        <w:rPr>
+          <w:rFonts w:ascii="Calibri" w:hAnsi="Calibri" w:cs="Calibri"/>
+        </w:rPr>
+        <w:tab/>
+        <w:t xml:space="preserve">P. E. Caltagirone and O. </w:t>
+      </w:r>
+      <w:proofErr w:type="spellStart"/>
+      <w:r>
+        <w:rPr>
+          <w:rFonts w:ascii="Calibri" w:hAnsi="Calibri" w:cs="Calibri"/>
+        </w:rPr>
+        <w:t>Benafan</w:t>
+      </w:r>
+      <w:proofErr w:type="spellEnd"/>
+      <w:r>
+        <w:rPr>
+          <w:rFonts w:ascii="Calibri" w:hAnsi="Calibri" w:cs="Calibri"/>
+        </w:rPr>
+        <w:t xml:space="preserve">, “Shape Memory Materials Analysis and Research Tool (SM2ART): Finding Data Anomalies and Trends,” </w:t>
+      </w:r>
+      <w:r>
+        <w:rPr>
+          <w:rFonts w:ascii="Calibri" w:hAnsi="Calibri" w:cs="Calibri"/>
+          <w:i/>
+          <w:iCs/>
+        </w:rPr>
+        <w:t>Shape Mem. Superelasticity</w:t>
+      </w:r>
+      <w:r>
+        <w:rPr>
+          <w:rFonts w:ascii="Calibri" w:hAnsi="Calibri" w:cs="Calibri"/>
+        </w:rPr>
+        <w:t xml:space="preserve">, Jul. 2023, </w:t>
+      </w:r>
+      <w:proofErr w:type="spellStart"/>
+      <w:r>
+        <w:rPr>
+          <w:rFonts w:ascii="Calibri" w:hAnsi="Calibri" w:cs="Calibri"/>
+        </w:rPr>
+        <w:t>doi</w:t>
+      </w:r>
+      <w:proofErr w:type="spellEnd"/>
+      <w:r>
+        <w:rPr>
+          <w:rFonts w:ascii="Calibri" w:hAnsi="Calibri" w:cs="Calibri"/>
+        </w:rPr>
+        <w:t>: 10.1007/s40830-023-00457-7.</w:t>
+      </w:r>
+    </w:p>
+    <w:p>
+      <w:pPr>
+        <w:pStyle w:val="Bibliography"/>
+        <w:rPr>
+          <w:rFonts w:ascii="Calibri" w:hAnsi="Calibri" w:cs="Calibri"/>
+        </w:rPr>
+      </w:pPr>
+      <w:r>
+        <w:rPr>
+          <w:rFonts w:ascii="Calibri" w:hAnsi="Calibri" w:cs="Calibri"/>
+        </w:rPr>
+        <w:t>[11]</w:t>
+      </w:r>
+      <w:r>
+        <w:rPr>
+          <w:rFonts w:ascii="Calibri" w:hAnsi="Calibri" w:cs="Calibri"/>
+        </w:rPr>
+        <w:tab/>
+        <w:t xml:space="preserve">O. </w:t>
+      </w:r>
+      <w:proofErr w:type="spellStart"/>
+      <w:r>
+        <w:rPr>
+          <w:rFonts w:ascii="Calibri" w:hAnsi="Calibri" w:cs="Calibri"/>
+        </w:rPr>
+        <w:t>Benafan</w:t>
+      </w:r>
+      <w:proofErr w:type="spellEnd"/>
+      <w:r>
+        <w:rPr>
+          <w:rFonts w:ascii="Calibri" w:hAnsi="Calibri" w:cs="Calibri"/>
+        </w:rPr>
+        <w:t xml:space="preserve">, G. S. Bigelow, and A. W. Young, “Shape Memory Materials Database Tool—A Compendium of Functional Data for Shape Memory Materials,” </w:t>
+      </w:r>
+      <w:r>
+        <w:rPr>
+          <w:rFonts w:ascii="Calibri" w:hAnsi="Calibri" w:cs="Calibri"/>
+          <w:i/>
+          <w:iCs/>
+        </w:rPr>
+        <w:t>Adv. Eng. Mater.</w:t>
+      </w:r>
+      <w:r>
+        <w:rPr>
+          <w:rFonts w:ascii="Calibri" w:hAnsi="Calibri" w:cs="Calibri"/>
+        </w:rPr>
+        <w:t xml:space="preserve">, vol. 22, no. 7, p. 1901370, 2020, </w:t>
+      </w:r>
+      <w:proofErr w:type="spellStart"/>
+      <w:r>
+        <w:rPr>
+          <w:rFonts w:ascii="Calibri" w:hAnsi="Calibri" w:cs="Calibri"/>
+        </w:rPr>
+        <w:t>doi</w:t>
+      </w:r>
+      <w:proofErr w:type="spellEnd"/>
+      <w:r>
+        <w:rPr>
+          <w:rFonts w:ascii="Calibri" w:hAnsi="Calibri" w:cs="Calibri"/>
+        </w:rPr>
+        <w:t>: 10.1002/adem.201901370.</w:t>
+      </w:r>
+    </w:p>
+    <w:p>
+      <w:pPr>
+        <w:pStyle w:val="Bibliography"/>
+        <w:rPr>
+          <w:rFonts w:ascii="Calibri" w:hAnsi="Calibri" w:cs="Calibri"/>
+        </w:rPr>
+      </w:pPr>
+      <w:r>
+        <w:rPr>
+          <w:rFonts w:ascii="Calibri" w:hAnsi="Calibri" w:cs="Calibri"/>
+        </w:rPr>
+        <w:t>[12]</w:t>
+      </w:r>
+      <w:r>
+        <w:rPr>
+          <w:rFonts w:ascii="Calibri" w:hAnsi="Calibri" w:cs="Calibri"/>
+        </w:rPr>
+        <w:tab/>
+        <w:t xml:space="preserve">A. F. Saleeb, J. R. Marks, T. E. Wilt, and S. M. Arnold, “Interactive software for material parameter characterization of advanced engineering constitutive models,” </w:t>
+      </w:r>
+      <w:r>
+        <w:rPr>
+          <w:rFonts w:ascii="Calibri" w:hAnsi="Calibri" w:cs="Calibri"/>
+          <w:i/>
+          <w:iCs/>
+        </w:rPr>
+        <w:t xml:space="preserve">Adv. Eng. </w:t>
+      </w:r>
+      <w:proofErr w:type="spellStart"/>
+      <w:r>
+        <w:rPr>
+          <w:rFonts w:ascii="Calibri" w:hAnsi="Calibri" w:cs="Calibri"/>
+          <w:i/>
+          <w:iCs/>
+        </w:rPr>
+        <w:t>Softw</w:t>
+      </w:r>
+      <w:proofErr w:type="spellEnd"/>
+      <w:r>
+        <w:rPr>
+          <w:rFonts w:ascii="Calibri" w:hAnsi="Calibri" w:cs="Calibri"/>
+          <w:i/>
+          <w:iCs/>
+        </w:rPr>
+        <w:t>.</w:t>
+      </w:r>
+      <w:r>
+        <w:rPr>
+          <w:rFonts w:ascii="Calibri" w:hAnsi="Calibri" w:cs="Calibri"/>
+        </w:rPr>
+        <w:t xml:space="preserve">, vol. 35, no. 6, pp. 383–398, Jun. 2004, </w:t>
+      </w:r>
+      <w:proofErr w:type="spellStart"/>
+      <w:r>
+        <w:rPr>
+          <w:rFonts w:ascii="Calibri" w:hAnsi="Calibri" w:cs="Calibri"/>
+        </w:rPr>
+        <w:t>doi</w:t>
+      </w:r>
+      <w:proofErr w:type="spellEnd"/>
+      <w:r>
+        <w:rPr>
+          <w:rFonts w:ascii="Calibri" w:hAnsi="Calibri" w:cs="Calibri"/>
+        </w:rPr>
+        <w:t>: 10.1016/j.advengsoft.2004.03.010.</w:t>
+      </w:r>
+    </w:p>
+    <w:p>
+      <w:pPr>
+        <w:pStyle w:val="Bibliography"/>
+        <w:rPr>
+          <w:rFonts w:ascii="Calibri" w:hAnsi="Calibri" w:cs="Calibri"/>
+        </w:rPr>
+      </w:pPr>
+      <w:r>
+        <w:rPr>
+          <w:rFonts w:ascii="Calibri" w:hAnsi="Calibri" w:cs="Calibri"/>
+        </w:rPr>
+        <w:t>[13]</w:t>
+      </w:r>
+      <w:r>
+        <w:rPr>
+          <w:rFonts w:ascii="Calibri" w:hAnsi="Calibri" w:cs="Calibri"/>
+        </w:rPr>
+        <w:tab/>
+        <w:t xml:space="preserve">G. S. Bigelow, A. Garg, O. </w:t>
+      </w:r>
+      <w:proofErr w:type="spellStart"/>
+      <w:r>
+        <w:rPr>
+          <w:rFonts w:ascii="Calibri" w:hAnsi="Calibri" w:cs="Calibri"/>
+        </w:rPr>
+        <w:t>Benafan</w:t>
+      </w:r>
+      <w:proofErr w:type="spellEnd"/>
+      <w:r>
+        <w:rPr>
+          <w:rFonts w:ascii="Calibri" w:hAnsi="Calibri" w:cs="Calibri"/>
+        </w:rPr>
+        <w:t xml:space="preserve">, R. D. </w:t>
+      </w:r>
+      <w:proofErr w:type="spellStart"/>
+      <w:r>
+        <w:rPr>
+          <w:rFonts w:ascii="Calibri" w:hAnsi="Calibri" w:cs="Calibri"/>
+        </w:rPr>
+        <w:t>Noebe</w:t>
+      </w:r>
+      <w:proofErr w:type="spellEnd"/>
+      <w:r>
+        <w:rPr>
+          <w:rFonts w:ascii="Calibri" w:hAnsi="Calibri" w:cs="Calibri"/>
+        </w:rPr>
+        <w:t xml:space="preserve">, S. A. Padula, and D. J. Gaydosh, “Development and testing of a Ni50.5Ti27.2Hf22.3 high temperature shape memory alloy,” </w:t>
+      </w:r>
+      <w:proofErr w:type="spellStart"/>
+      <w:r>
+        <w:rPr>
+          <w:rFonts w:ascii="Calibri" w:hAnsi="Calibri" w:cs="Calibri"/>
+          <w:i/>
+          <w:iCs/>
+        </w:rPr>
+        <w:t>Materialia</w:t>
+      </w:r>
+      <w:proofErr w:type="spellEnd"/>
+      <w:r>
+        <w:rPr>
+          <w:rFonts w:ascii="Calibri" w:hAnsi="Calibri" w:cs="Calibri"/>
+        </w:rPr>
+        <w:t xml:space="preserve">, vol. 21, p. 101297, Mar. 2022, </w:t>
+      </w:r>
+      <w:proofErr w:type="spellStart"/>
+      <w:r>
+        <w:rPr>
+          <w:rFonts w:ascii="Calibri" w:hAnsi="Calibri" w:cs="Calibri"/>
+        </w:rPr>
+        <w:t>doi</w:t>
+      </w:r>
+      <w:proofErr w:type="spellEnd"/>
+      <w:r>
+        <w:rPr>
+          <w:rFonts w:ascii="Calibri" w:hAnsi="Calibri" w:cs="Calibri"/>
+        </w:rPr>
+        <w:t>: 10.1016/j.mtla.2021.101297.</w:t>
+      </w:r>
+    </w:p>
+    <w:p>
+      <w:r>
+        <w:fldChar w:fldCharType="end"/>
       </w:r>
     </w:p>
     <w:p/>
@@ -4805,7 +5455,6 @@
   <w:style w:type="character" w:default="1" w:styleId="DefaultParagraphFont">
     <w:name w:val="Default Paragraph Font"/>
     <w:uiPriority w:val="1"/>
-    <w:semiHidden/>
     <w:unhideWhenUsed/>
   </w:style>
   <w:style w:type="table" w:default="1" w:styleId="TableNormal">
@@ -4960,6 +5609,21 @@
       <w:sz w:val="18"/>
       <w:szCs w:val="18"/>
     </w:rPr>
+  </w:style>
+  <w:style w:type="paragraph" w:styleId="Bibliography">
+    <w:name w:val="Bibliography"/>
+    <w:basedOn w:val="Normal"/>
+    <w:next w:val="Normal"/>
+    <w:uiPriority w:val="37"/>
+    <w:unhideWhenUsed/>
+    <w:rsid w:val="00CF7F7C"/>
+    <w:pPr>
+      <w:tabs>
+        <w:tab w:val="left" w:pos="504"/>
+      </w:tabs>
+      <w:spacing w:after="0" w:line="240" w:lineRule="auto"/>
+      <w:ind w:left="504" w:hanging="504"/>
+    </w:pPr>
   </w:style>
 </w:styles>
 </file>

</xml_diff>